<commit_message>
updates after proofreading by Florian, Carlos and Amirpasha
</commit_message>
<xml_diff>
--- a/wfppdl/WFPPDL_Report.docx
+++ b/wfppdl/WFPPDL_Report.docx
@@ -7,6 +7,8 @@
         <w:pStyle w:val="Title"/>
         <w:jc w:val="center"/>
       </w:pPr>
+      <w:bookmarkStart w:id="0" w:name="_GoBack"/>
+      <w:bookmarkEnd w:id="0"/>
       <w:r>
         <w:t xml:space="preserve">ESiWACE2 </w:t>
       </w:r>
@@ -16,8 +18,8 @@
         <w:pStyle w:val="Title"/>
         <w:jc w:val="center"/>
       </w:pPr>
-      <w:bookmarkStart w:id="0" w:name="_rx963j6nx8x7" w:colFirst="0" w:colLast="0"/>
-      <w:bookmarkEnd w:id="0"/>
+      <w:bookmarkStart w:id="1" w:name="_rx963j6nx8x7" w:colFirst="0" w:colLast="0"/>
+      <w:bookmarkEnd w:id="1"/>
       <w:r>
         <w:t>Container Hackathon for Modellers</w:t>
       </w:r>
@@ -31,8 +33,8 @@
       <w:pPr>
         <w:pStyle w:val="Heading3"/>
       </w:pPr>
-      <w:bookmarkStart w:id="1" w:name="_loa2o6uzmnkr" w:colFirst="0" w:colLast="0"/>
-      <w:bookmarkEnd w:id="1"/>
+      <w:bookmarkStart w:id="2" w:name="_loa2o6uzmnkr" w:colFirst="0" w:colLast="0"/>
+      <w:bookmarkEnd w:id="2"/>
       <w:r>
         <w:t>Application Description</w:t>
       </w:r>
@@ -44,11 +46,6 @@
       <w:r>
         <w:t xml:space="preserve">This project implements a workflow for parallel deep learning to predict the 2m temperature based on </w:t>
       </w:r>
-      <w:del w:id="2" w:author="William Sawyer" w:date="2020-02-14T14:11:00Z">
-        <w:r>
-          <w:delText>one master student</w:delText>
-        </w:r>
-      </w:del>
       <w:ins w:id="3" w:author="William Sawyer" w:date="2020-02-14T14:11:00Z">
         <w:r>
           <w:t>a</w:t>
@@ -71,14 +68,7 @@
           <w:color w:val="1155CC"/>
           <w:u w:val="single"/>
         </w:rPr>
-        <w:t>maste</w:t>
-      </w:r>
-      <w:r>
-        <w:rPr>
-          <w:color w:val="1155CC"/>
-          <w:u w:val="single"/>
-        </w:rPr>
-        <w:t>r</w:t>
+        <w:t>master</w:t>
       </w:r>
       <w:ins w:id="4" w:author="William Sawyer" w:date="2020-02-14T14:11:00Z">
         <w:r>
@@ -116,37 +106,27 @@
       <w:pPr>
         <w:pStyle w:val="normal0"/>
         <w:jc w:val="both"/>
-        <w:pPrChange w:id="5" w:author="William Sawyer" w:date="2020-02-14T14:12:00Z">
-          <w:pPr>
-            <w:pStyle w:val="normal0"/>
-          </w:pPr>
-        </w:pPrChange>
       </w:pPr>
       <w:r>
         <w:t xml:space="preserve">The study focuses on applying data-driven deep learning methodologies to the field of weather forecasting, specifically </w:t>
       </w:r>
+      <w:ins w:id="5" w:author="William Sawyer" w:date="2020-02-14T14:12:00Z">
+        <w:r>
+          <w:t xml:space="preserve">for </w:t>
+        </w:r>
+      </w:ins>
+      <w:r>
+        <w:t>air temperature over Europe. A future frame prediction model from the computer vision field is trained with the three input variables</w:t>
+      </w:r>
       <w:ins w:id="6" w:author="William Sawyer" w:date="2020-02-14T14:12:00Z">
         <w:r>
-          <w:t xml:space="preserve">for </w:t>
-        </w:r>
-      </w:ins>
-      <w:r>
-        <w:t>air temperature over Europe. A future frame prediction model from the computer vision field is trained with the three input variables</w:t>
-      </w:r>
-      <w:ins w:id="7" w:author="William Sawyer" w:date="2020-02-14T14:12:00Z">
-        <w:r>
           <w:t xml:space="preserve"> -- </w:t>
         </w:r>
       </w:ins>
-      <w:del w:id="8" w:author="William Sawyer" w:date="2020-02-14T14:13:00Z">
-        <w:r>
-          <w:delText xml:space="preserve"> </w:delText>
-        </w:r>
-      </w:del>
       <w:r>
         <w:t xml:space="preserve">air temperature, surface pressure, and the 500 hPa geopotential </w:t>
       </w:r>
-      <w:ins w:id="9" w:author="William Sawyer" w:date="2020-02-14T14:13:00Z">
+      <w:ins w:id="7" w:author="William Sawyer" w:date="2020-02-14T14:13:00Z">
         <w:r>
           <w:t xml:space="preserve">-- </w:t>
         </w:r>
@@ -160,35 +140,19 @@
         <w:pStyle w:val="normal0"/>
         <w:spacing w:before="240" w:after="240"/>
         <w:jc w:val="both"/>
-        <w:pPrChange w:id="10" w:author="William Sawyer" w:date="2020-02-14T14:13:00Z">
-          <w:pPr>
-            <w:pStyle w:val="normal0"/>
-            <w:spacing w:before="240" w:after="240"/>
-          </w:pPr>
-        </w:pPrChange>
       </w:pPr>
       <w:r>
         <w:t>The workflow consists of a sequence of steps (Data Extraction, Data Preprocessing, Training and Data Postprocess) to implement video prediction, and in each step tr</w:t>
       </w:r>
-      <w:ins w:id="11" w:author="William Sawyer" w:date="2020-02-14T14:14:00Z">
+      <w:ins w:id="8" w:author="William Sawyer" w:date="2020-02-14T14:14:00Z">
         <w:r>
           <w:t>ies</w:t>
         </w:r>
       </w:ins>
-      <w:del w:id="12" w:author="William Sawyer" w:date="2020-02-14T14:14:00Z">
-        <w:r>
-          <w:delText>y</w:delText>
-        </w:r>
-      </w:del>
       <w:r>
         <w:t xml:space="preserve"> to </w:t>
       </w:r>
-      <w:del w:id="13" w:author="William Sawyer" w:date="2020-02-14T14:14:00Z">
-        <w:r>
-          <w:delText>Parallel for accelerating</w:delText>
-        </w:r>
-      </w:del>
-      <w:ins w:id="14" w:author="William Sawyer" w:date="2020-02-14T14:14:00Z">
+      <w:ins w:id="9" w:author="William Sawyer" w:date="2020-02-14T14:14:00Z">
         <w:r>
           <w:t>perform</w:t>
         </w:r>
@@ -196,7 +160,7 @@
       <w:r>
         <w:t xml:space="preserve"> the whole prediction process</w:t>
       </w:r>
-      <w:ins w:id="15" w:author="William Sawyer" w:date="2020-02-14T14:14:00Z">
+      <w:ins w:id="10" w:author="William Sawyer" w:date="2020-02-14T14:14:00Z">
         <w:r>
           <w:t xml:space="preserve"> in parallel</w:t>
         </w:r>
@@ -255,8 +219,8 @@
       <w:pPr>
         <w:pStyle w:val="Heading3"/>
       </w:pPr>
-      <w:bookmarkStart w:id="16" w:name="_xjssdkkszhpb" w:colFirst="0" w:colLast="0"/>
-      <w:bookmarkEnd w:id="16"/>
+      <w:bookmarkStart w:id="11" w:name="_xjssdkkszhpb" w:colFirst="0" w:colLast="0"/>
+      <w:bookmarkEnd w:id="11"/>
       <w:r>
         <w:t>Containerisation Approach</w:t>
       </w:r>
@@ -265,39 +229,16 @@
       <w:pPr>
         <w:pStyle w:val="normal0"/>
         <w:jc w:val="both"/>
-        <w:rPr>
-          <w:del w:id="17" w:author="William Sawyer" w:date="2020-02-14T14:15:00Z"/>
-        </w:rPr>
-        <w:pPrChange w:id="18" w:author="William Sawyer" w:date="2020-02-14T14:19:00Z">
-          <w:pPr>
-            <w:pStyle w:val="normal0"/>
-          </w:pPr>
-        </w:pPrChange>
-      </w:pPr>
-      <w:ins w:id="19" w:author="William Sawyer" w:date="2020-02-14T14:15:00Z">
-        <w:r>
-          <w:t xml:space="preserve">We have decided to </w:t>
-        </w:r>
-      </w:ins>
-      <w:del w:id="20" w:author="William Sawyer" w:date="2020-02-14T14:15:00Z">
-        <w:r>
-          <w:delText xml:space="preserve">Setting </w:delText>
-        </w:r>
-      </w:del>
-      <w:ins w:id="21" w:author="William Sawyer" w:date="2020-02-14T14:15:00Z">
-        <w:r>
-          <w:t xml:space="preserve">set </w:t>
+      </w:pPr>
+      <w:ins w:id="12" w:author="William Sawyer" w:date="2020-02-14T14:15:00Z">
+        <w:r>
+          <w:t xml:space="preserve">We have decided to set </w:t>
         </w:r>
       </w:ins>
       <w:r>
         <w:t xml:space="preserve">up a container </w:t>
       </w:r>
-      <w:del w:id="22" w:author="William Sawyer" w:date="2020-02-14T14:15:00Z">
-        <w:r>
-          <w:delText xml:space="preserve">individually in </w:delText>
-        </w:r>
-      </w:del>
-      <w:ins w:id="23" w:author="William Sawyer" w:date="2020-02-14T14:15:00Z">
+      <w:ins w:id="13" w:author="William Sawyer" w:date="2020-02-14T14:15:00Z">
         <w:r>
           <w:t xml:space="preserve">on </w:t>
         </w:r>
@@ -305,308 +246,87 @@
       <w:r>
         <w:t>3 different machines (1 Mac and 2 Linux)</w:t>
       </w:r>
-      <w:ins w:id="24" w:author="William Sawyer" w:date="2020-02-14T14:16:00Z">
+      <w:ins w:id="14" w:author="William Sawyer" w:date="2020-02-14T14:16:00Z">
         <w:r>
           <w:t xml:space="preserve"> and </w:t>
         </w:r>
       </w:ins>
-      <w:del w:id="25" w:author="William Sawyer" w:date="2020-02-14T14:15:00Z">
-        <w:r>
-          <w:delText xml:space="preserve"> </w:delText>
-        </w:r>
-      </w:del>
+      <w:r>
+        <w:t>to containeriz</w:t>
+      </w:r>
+      <w:ins w:id="15" w:author="William Sawyer" w:date="2020-02-14T14:16:00Z">
+        <w:r>
+          <w:t xml:space="preserve">e </w:t>
+        </w:r>
+      </w:ins>
+      <w:r>
+        <w:t>two tasks, both different parts of the Workflow for frame prediction</w:t>
+      </w:r>
+      <w:ins w:id="16" w:author="William Sawyer" w:date="2020-02-14T14:16:00Z">
+        <w:r>
+          <w:t>:</w:t>
+        </w:r>
+      </w:ins>
+      <w:r>
+        <w:t xml:space="preserve"> 1. training and 2. pyStager</w:t>
+      </w:r>
+      <w:ins w:id="17" w:author="William Sawyer" w:date="2020-02-14T14:16:00Z">
+        <w:r>
+          <w:t xml:space="preserve">. </w:t>
+        </w:r>
+      </w:ins>
+      <w:r>
+        <w:t>Bing and Jan work</w:t>
+      </w:r>
+      <w:ins w:id="18" w:author="William Sawyer" w:date="2020-02-14T14:16:00Z">
+        <w:r>
+          <w:t>ed</w:t>
+        </w:r>
+      </w:ins>
+      <w:r>
+        <w:t xml:space="preserve"> on Task 1 and Amirpasha work</w:t>
+      </w:r>
+      <w:ins w:id="19" w:author="William Sawyer" w:date="2020-02-14T14:16:00Z">
+        <w:r>
+          <w:t>ed</w:t>
+        </w:r>
+      </w:ins>
+      <w:r>
+        <w:t xml:space="preserve"> on Task 2.</w:t>
+      </w:r>
+    </w:p>
+    <w:p>
+      <w:pPr>
+        <w:pStyle w:val="Heading3"/>
+      </w:pPr>
+      <w:bookmarkStart w:id="20" w:name="_t553ixkr9cw4" w:colFirst="0" w:colLast="0"/>
+      <w:bookmarkEnd w:id="20"/>
+      <w:r>
+        <w:t>Day 1 (03/12/2019) Summary</w:t>
+      </w:r>
+    </w:p>
+    <w:p>
+      <w:pPr>
+        <w:pStyle w:val="normal0"/>
+      </w:pPr>
     </w:p>
     <w:p>
       <w:pPr>
         <w:pStyle w:val="normal0"/>
         <w:jc w:val="both"/>
-        <w:rPr>
-          <w:del w:id="26" w:author="William Sawyer" w:date="2020-02-14T14:16:00Z"/>
-        </w:rPr>
-        <w:pPrChange w:id="27" w:author="William Sawyer" w:date="2020-02-14T14:19:00Z">
-          <w:pPr>
-            <w:pStyle w:val="normal0"/>
-          </w:pPr>
-        </w:pPrChange>
-      </w:pPr>
-      <w:del w:id="28" w:author="William Sawyer" w:date="2020-02-14T14:15:00Z">
-        <w:r>
-          <w:delText xml:space="preserve">We have decided </w:delText>
-        </w:r>
-      </w:del>
-      <w:r>
-        <w:t>to containeriz</w:t>
-      </w:r>
-      <w:ins w:id="29" w:author="William Sawyer" w:date="2020-02-14T14:16:00Z">
-        <w:r>
-          <w:t xml:space="preserve">e </w:t>
-        </w:r>
-      </w:ins>
-      <w:del w:id="30" w:author="William Sawyer" w:date="2020-02-14T14:16:00Z">
-        <w:r>
-          <w:delText xml:space="preserve">ing </w:delText>
-        </w:r>
-      </w:del>
-      <w:r>
-        <w:t>two</w:t>
-      </w:r>
-      <w:del w:id="31" w:author="William Sawyer" w:date="2020-02-14T14:16:00Z">
-        <w:r>
-          <w:delText xml:space="preserve"> 2</w:delText>
-        </w:r>
-      </w:del>
-      <w:r>
-        <w:t xml:space="preserve"> tasks, both different parts of the Workflow for frame prediction</w:t>
-      </w:r>
-      <w:ins w:id="32" w:author="William Sawyer" w:date="2020-02-14T14:16:00Z">
-        <w:r>
-          <w:t>:</w:t>
-        </w:r>
-      </w:ins>
-      <w:del w:id="33" w:author="William Sawyer" w:date="2020-02-14T14:16:00Z">
-        <w:r>
-          <w:delText>.</w:delText>
-        </w:r>
-      </w:del>
-      <w:r>
-        <w:t xml:space="preserve"> 1. training and 2. pyStager</w:t>
-      </w:r>
-      <w:ins w:id="34" w:author="William Sawyer" w:date="2020-02-14T14:16:00Z">
-        <w:r>
-          <w:t xml:space="preserve">. </w:t>
-        </w:r>
-      </w:ins>
-    </w:p>
-    <w:p>
-      <w:pPr>
-        <w:pStyle w:val="normal0"/>
-        <w:jc w:val="both"/>
-        <w:pPrChange w:id="35" w:author="William Sawyer" w:date="2020-02-14T14:19:00Z">
-          <w:pPr>
-            <w:pStyle w:val="normal0"/>
-          </w:pPr>
-        </w:pPrChange>
-      </w:pPr>
-      <w:r>
-        <w:t xml:space="preserve">Bing and Jan </w:t>
-      </w:r>
-      <w:del w:id="36" w:author="William Sawyer" w:date="2020-02-14T14:16:00Z">
-        <w:r>
-          <w:delText xml:space="preserve">will </w:delText>
-        </w:r>
-      </w:del>
-      <w:r>
-        <w:t>work</w:t>
-      </w:r>
-      <w:ins w:id="37" w:author="William Sawyer" w:date="2020-02-14T14:16:00Z">
+      </w:pPr>
+      <w:r>
+        <w:t>After the break, we start</w:t>
+      </w:r>
+      <w:ins w:id="21" w:author="William Sawyer" w:date="2020-02-14T14:17:00Z">
         <w:r>
           <w:t>ed</w:t>
         </w:r>
       </w:ins>
       <w:r>
-        <w:t xml:space="preserve"> on Task 1 and Amirpasha </w:t>
-      </w:r>
-      <w:del w:id="38" w:author="William Sawyer" w:date="2020-02-14T14:16:00Z">
-        <w:r>
-          <w:delText xml:space="preserve">will </w:delText>
-        </w:r>
-      </w:del>
-      <w:r>
-        <w:t>work</w:t>
-      </w:r>
-      <w:ins w:id="39" w:author="William Sawyer" w:date="2020-02-14T14:16:00Z">
-        <w:r>
-          <w:t>ed</w:t>
-        </w:r>
-      </w:ins>
-      <w:r>
-        <w:t xml:space="preserve"> on Task 2.</w:t>
-      </w:r>
-    </w:p>
-    <w:p>
-      <w:pPr>
-        <w:pStyle w:val="normal0"/>
-        <w:numPr>
-          <w:ilvl w:val="0"/>
-          <w:numId w:val="1"/>
-        </w:numPr>
-        <w:spacing w:before="60"/>
-        <w:rPr>
-          <w:del w:id="40" w:author="William Sawyer" w:date="2020-02-14T14:17:00Z"/>
-        </w:rPr>
-      </w:pPr>
-      <w:del w:id="41" w:author="William Sawyer" w:date="2020-02-14T14:17:00Z">
-        <w:r>
-          <w:rPr>
-            <w:color w:val="24292E"/>
-            <w:sz w:val="24"/>
-            <w:szCs w:val="24"/>
-          </w:rPr>
-          <w:delText>Explain the starting point (e.g., CPU-code compiled with XXX compiler, GPU access using CUDA, etc)</w:delText>
-        </w:r>
-      </w:del>
-    </w:p>
-    <w:p>
-      <w:pPr>
-        <w:pStyle w:val="normal0"/>
-        <w:numPr>
-          <w:ilvl w:val="0"/>
-          <w:numId w:val="1"/>
-        </w:numPr>
-        <w:rPr>
-          <w:del w:id="42" w:author="William Sawyer" w:date="2020-02-14T14:17:00Z"/>
-        </w:rPr>
-      </w:pPr>
-      <w:del w:id="43" w:author="William Sawyer" w:date="2020-02-14T14:17:00Z">
-        <w:r>
-          <w:rPr>
-            <w:color w:val="24292E"/>
-            <w:sz w:val="24"/>
-            <w:szCs w:val="24"/>
-          </w:rPr>
-          <w:delText>Shortly describe the test case that verifies the code is functioning correctly</w:delText>
-        </w:r>
-      </w:del>
-    </w:p>
-    <w:p>
-      <w:pPr>
-        <w:pStyle w:val="normal0"/>
-        <w:numPr>
-          <w:ilvl w:val="0"/>
-          <w:numId w:val="1"/>
-        </w:numPr>
-        <w:rPr>
-          <w:del w:id="44" w:author="William Sawyer" w:date="2020-02-14T14:17:00Z"/>
-        </w:rPr>
-      </w:pPr>
-      <w:del w:id="45" w:author="William Sawyer" w:date="2020-02-14T14:17:00Z">
-        <w:r>
-          <w:rPr>
-            <w:color w:val="24292E"/>
-            <w:sz w:val="24"/>
-            <w:szCs w:val="24"/>
-          </w:rPr>
-          <w:delText>Steps you made porting the code to a Docker container (e.g., which components ported)</w:delText>
-        </w:r>
-      </w:del>
-    </w:p>
-    <w:p>
-      <w:pPr>
-        <w:pStyle w:val="normal0"/>
-        <w:numPr>
-          <w:ilvl w:val="0"/>
-          <w:numId w:val="1"/>
-        </w:numPr>
-        <w:spacing w:after="240"/>
-        <w:rPr>
-          <w:del w:id="46" w:author="William Sawyer" w:date="2020-02-14T14:17:00Z"/>
-        </w:rPr>
-      </w:pPr>
-      <w:del w:id="47" w:author="William Sawyer" w:date="2020-02-14T14:17:00Z">
-        <w:r>
-          <w:rPr>
-            <w:color w:val="24292E"/>
-            <w:sz w:val="24"/>
-            <w:szCs w:val="24"/>
-          </w:rPr>
-          <w:delText>OPTIONAL Performance profile of the code running natively and from a container, e.g., speedup graph.</w:delText>
-        </w:r>
-      </w:del>
-    </w:p>
-    <w:p>
-      <w:pPr>
-        <w:pStyle w:val="Heading3"/>
-      </w:pPr>
-      <w:bookmarkStart w:id="48" w:name="_t553ixkr9cw4" w:colFirst="0" w:colLast="0"/>
-      <w:bookmarkEnd w:id="48"/>
-      <w:r>
-        <w:t>Day 1 (03/12/2019) Summary</w:t>
-      </w:r>
-    </w:p>
-    <w:p>
-      <w:pPr>
-        <w:pStyle w:val="normal0"/>
-      </w:pPr>
-    </w:p>
-    <w:p>
-      <w:pPr>
-        <w:pStyle w:val="normal0"/>
-        <w:jc w:val="both"/>
-        <w:rPr>
-          <w:del w:id="49" w:author="William Sawyer" w:date="2020-02-14T14:18:00Z"/>
-        </w:rPr>
-        <w:pPrChange w:id="50" w:author="William Sawyer" w:date="2020-02-14T14:19:00Z">
-          <w:pPr>
-            <w:pStyle w:val="normal0"/>
-          </w:pPr>
-        </w:pPrChange>
-      </w:pPr>
-      <w:r>
-        <w:t xml:space="preserve">After the break, we </w:t>
-      </w:r>
-      <w:del w:id="51" w:author="William Sawyer" w:date="2020-02-14T14:17:00Z">
-        <w:r>
-          <w:delText xml:space="preserve">are </w:delText>
-        </w:r>
-      </w:del>
-      <w:r>
-        <w:t>start</w:t>
-      </w:r>
-      <w:ins w:id="52" w:author="William Sawyer" w:date="2020-02-14T14:17:00Z">
-        <w:r>
-          <w:t>ed</w:t>
-        </w:r>
-      </w:ins>
-      <w:del w:id="53" w:author="William Sawyer" w:date="2020-02-14T14:17:00Z">
-        <w:r>
-          <w:delText>ing</w:delText>
-        </w:r>
-      </w:del>
-      <w:r>
-        <w:t xml:space="preserve"> a docker-file </w:t>
-      </w:r>
-      <w:del w:id="54" w:author="William Sawyer" w:date="2020-02-14T14:18:00Z">
-        <w:r>
-          <w:delText>for each of the tasks.</w:delText>
-        </w:r>
-      </w:del>
-    </w:p>
-    <w:p>
-      <w:pPr>
-        <w:pStyle w:val="normal0"/>
-        <w:jc w:val="both"/>
-        <w:rPr>
-          <w:del w:id="55" w:author="William Sawyer" w:date="2020-02-14T14:18:00Z"/>
-        </w:rPr>
-        <w:pPrChange w:id="56" w:author="William Sawyer" w:date="2020-02-14T14:19:00Z">
-          <w:pPr>
-            <w:pStyle w:val="normal0"/>
-          </w:pPr>
-        </w:pPrChange>
-      </w:pPr>
-      <w:del w:id="57" w:author="William Sawyer" w:date="2020-02-14T14:18:00Z">
-        <w:r>
-          <w:delText xml:space="preserve">Starting a Dockerfile </w:delText>
-        </w:r>
-      </w:del>
-      <w:r>
-        <w:t xml:space="preserve">for the Task1 and Task 2, by building a base. </w:t>
-      </w:r>
-    </w:p>
-    <w:p>
-      <w:pPr>
-        <w:pStyle w:val="normal0"/>
-        <w:jc w:val="both"/>
-        <w:pPrChange w:id="58" w:author="William Sawyer" w:date="2020-02-14T14:19:00Z">
-          <w:pPr>
-            <w:pStyle w:val="normal0"/>
-          </w:pPr>
-        </w:pPrChange>
-      </w:pPr>
-      <w:r>
-        <w:t>We have created the docker-file based on the need</w:t>
-      </w:r>
-      <w:ins w:id="59" w:author="William Sawyer" w:date="2020-02-14T14:18:00Z">
+        <w:t xml:space="preserve"> a docker-file for the Task1 and Task 2, by building a base. We have created the docker-file based on the need</w:t>
+      </w:r>
+      <w:ins w:id="22" w:author="William Sawyer" w:date="2020-02-14T14:18:00Z">
         <w:r>
           <w:t>s</w:t>
         </w:r>
@@ -639,16 +359,11 @@
       <w:pPr>
         <w:pStyle w:val="normal0"/>
         <w:jc w:val="both"/>
-        <w:pPrChange w:id="60" w:author="William Sawyer" w:date="2020-02-14T14:55:00Z">
-          <w:pPr>
-            <w:pStyle w:val="normal0"/>
-          </w:pPr>
-        </w:pPrChange>
       </w:pPr>
       <w:r>
         <w:t>After setting up Docker on all machines and getting familiar with its usage</w:t>
       </w:r>
-      <w:ins w:id="61" w:author="William Sawyer" w:date="2020-02-14T14:18:00Z">
+      <w:ins w:id="23" w:author="William Sawyer" w:date="2020-02-14T14:18:00Z">
         <w:r>
           <w:t>,</w:t>
         </w:r>
@@ -662,39 +377,21 @@
         <w:pStyle w:val="normal0"/>
         <w:jc w:val="both"/>
         <w:rPr>
-          <w:del w:id="62" w:author="William Sawyer" w:date="2020-02-14T14:20:00Z"/>
-        </w:rPr>
-        <w:pPrChange w:id="63" w:author="William Sawyer" w:date="2020-02-14T14:55:00Z">
-          <w:pPr>
-            <w:pStyle w:val="normal0"/>
-          </w:pPr>
-        </w:pPrChange>
-      </w:pPr>
-      <w:r>
-        <w:t xml:space="preserve">As we </w:t>
-      </w:r>
-      <w:del w:id="64" w:author="William Sawyer" w:date="2020-02-14T14:55:00Z">
-        <w:r>
-          <w:delText xml:space="preserve">are </w:delText>
-        </w:r>
-      </w:del>
-      <w:r>
-        <w:t>us</w:t>
-      </w:r>
-      <w:ins w:id="65" w:author="William Sawyer" w:date="2020-02-14T14:55:00Z">
+          <w:ins w:id="24" w:author="William Sawyer" w:date="2020-02-14T14:20:00Z"/>
+        </w:rPr>
+      </w:pPr>
+      <w:r>
+        <w:t>As we us</w:t>
+      </w:r>
+      <w:ins w:id="25" w:author="William Sawyer" w:date="2020-02-14T14:55:00Z">
         <w:r>
           <w:t>e</w:t>
         </w:r>
       </w:ins>
-      <w:del w:id="66" w:author="William Sawyer" w:date="2020-02-14T14:55:00Z">
-        <w:r>
-          <w:delText>ing</w:delText>
-        </w:r>
-      </w:del>
       <w:r>
         <w:t xml:space="preserve"> Tensorflow, Keras and Horovod for the Python script</w:t>
       </w:r>
-      <w:ins w:id="67" w:author="William Sawyer" w:date="2020-02-14T14:19:00Z">
+      <w:ins w:id="26" w:author="William Sawyer" w:date="2020-02-14T14:19:00Z">
         <w:r>
           <w:t>s</w:t>
         </w:r>
@@ -705,58 +402,32 @@
       <w:r>
         <w:t xml:space="preserve"> </w:t>
       </w:r>
-      <w:ins w:id="68" w:author="William Sawyer" w:date="2020-02-14T14:20:00Z">
+      <w:ins w:id="27" w:author="William Sawyer" w:date="2020-02-14T14:20:00Z">
         <w:r>
           <w:t>w</w:t>
         </w:r>
       </w:ins>
-      <w:bookmarkStart w:id="69" w:name="_GoBack"/>
-      <w:bookmarkEnd w:id="69"/>
-      <w:del w:id="70" w:author="William Sawyer" w:date="2020-02-14T14:20:00Z">
-        <w:r>
-          <w:delText>w</w:delText>
-        </w:r>
-      </w:del>
       <w:r>
         <w:t>e used a pretty complete base image already including Horovod and all its dependencies.</w:t>
       </w:r>
-      <w:ins w:id="71" w:author="William Sawyer" w:date="2020-02-14T14:20:00Z">
+      <w:ins w:id="28" w:author="William Sawyer" w:date="2020-02-14T14:20:00Z">
         <w:r>
           <w:t xml:space="preserve"> </w:t>
         </w:r>
       </w:ins>
+      <w:r>
+        <w:t>We built the container image with</w:t>
+      </w:r>
+      <w:ins w:id="29" w:author="William Sawyer" w:date="2020-02-14T14:20:00Z">
+        <w:r>
+          <w:t>:</w:t>
+        </w:r>
+      </w:ins>
     </w:p>
     <w:p>
       <w:pPr>
         <w:pStyle w:val="normal0"/>
         <w:jc w:val="both"/>
-        <w:rPr>
-          <w:ins w:id="72" w:author="William Sawyer" w:date="2020-02-14T14:20:00Z"/>
-        </w:rPr>
-        <w:pPrChange w:id="73" w:author="William Sawyer" w:date="2020-02-14T14:55:00Z">
-          <w:pPr>
-            <w:pStyle w:val="normal0"/>
-          </w:pPr>
-        </w:pPrChange>
-      </w:pPr>
-      <w:r>
-        <w:t>We built the container image with</w:t>
-      </w:r>
-      <w:ins w:id="74" w:author="William Sawyer" w:date="2020-02-14T14:20:00Z">
-        <w:r>
-          <w:t>:</w:t>
-        </w:r>
-      </w:ins>
-    </w:p>
-    <w:p>
-      <w:pPr>
-        <w:pStyle w:val="normal0"/>
-        <w:jc w:val="both"/>
-        <w:pPrChange w:id="75" w:author="William Sawyer" w:date="2020-02-14T14:55:00Z">
-          <w:pPr>
-            <w:pStyle w:val="normal0"/>
-          </w:pPr>
-        </w:pPrChange>
       </w:pPr>
     </w:p>
     <w:p>
@@ -768,14 +439,6 @@
           <w:sz w:val="16"/>
           <w:szCs w:val="16"/>
           <w:shd w:val="clear" w:color="auto" w:fill="F8F8F8"/>
-          <w:rPrChange w:id="76" w:author="William Sawyer" w:date="2020-02-14T14:20:00Z">
-            <w:rPr>
-              <w:color w:val="1D1C1D"/>
-              <w:sz w:val="23"/>
-              <w:szCs w:val="23"/>
-              <w:shd w:val="clear" w:color="auto" w:fill="F8F8F8"/>
-            </w:rPr>
-          </w:rPrChange>
         </w:rPr>
       </w:pPr>
       <w:r>
@@ -783,9 +446,6 @@
           <w:rFonts w:ascii="Courier" w:hAnsi="Courier"/>
           <w:sz w:val="16"/>
           <w:szCs w:val="16"/>
-          <w:rPrChange w:id="77" w:author="William Sawyer" w:date="2020-02-14T14:20:00Z">
-            <w:rPr/>
-          </w:rPrChange>
         </w:rPr>
         <w:t xml:space="preserve"> </w:t>
       </w:r>
@@ -796,14 +456,6 @@
           <w:sz w:val="16"/>
           <w:szCs w:val="16"/>
           <w:shd w:val="clear" w:color="auto" w:fill="F8F8F8"/>
-          <w:rPrChange w:id="78" w:author="William Sawyer" w:date="2020-02-14T14:20:00Z">
-            <w:rPr>
-              <w:color w:val="1D1C1D"/>
-              <w:sz w:val="23"/>
-              <w:szCs w:val="23"/>
-              <w:shd w:val="clear" w:color="auto" w:fill="F8F8F8"/>
-            </w:rPr>
-          </w:rPrChange>
         </w:rPr>
         <w:t>docker build -t wfppdl/parallel_training:v1.0 -f ../docker/Dockerfile_parallel ../docker</w:t>
       </w:r>
@@ -812,7 +464,7 @@
       <w:pPr>
         <w:pStyle w:val="normal0"/>
         <w:rPr>
-          <w:ins w:id="79" w:author="William Sawyer" w:date="2020-02-14T14:20:00Z"/>
+          <w:ins w:id="30" w:author="William Sawyer" w:date="2020-02-14T14:20:00Z"/>
           <w:color w:val="1D1C1D"/>
           <w:sz w:val="23"/>
           <w:szCs w:val="23"/>
@@ -826,28 +478,12 @@
         <w:rPr>
           <w:color w:val="1D1C1D"/>
           <w:shd w:val="clear" w:color="auto" w:fill="F8F8F8"/>
-          <w:rPrChange w:id="80" w:author="William Sawyer" w:date="2020-02-14T14:20:00Z">
-            <w:rPr>
-              <w:color w:val="1D1C1D"/>
-              <w:sz w:val="23"/>
-              <w:szCs w:val="23"/>
-              <w:shd w:val="clear" w:color="auto" w:fill="F8F8F8"/>
-            </w:rPr>
-          </w:rPrChange>
         </w:rPr>
       </w:pPr>
       <w:r>
         <w:rPr>
           <w:color w:val="1D1C1D"/>
           <w:shd w:val="clear" w:color="auto" w:fill="F8F8F8"/>
-          <w:rPrChange w:id="81" w:author="William Sawyer" w:date="2020-02-14T14:20:00Z">
-            <w:rPr>
-              <w:color w:val="1D1C1D"/>
-              <w:sz w:val="23"/>
-              <w:szCs w:val="23"/>
-              <w:shd w:val="clear" w:color="auto" w:fill="F8F8F8"/>
-            </w:rPr>
-          </w:rPrChange>
         </w:rPr>
         <w:t>in the source code directory.</w:t>
       </w:r>
@@ -870,16 +506,11 @@
         <w:rPr>
           <w:b/>
         </w:rPr>
-        <w:pPrChange w:id="82" w:author="William Sawyer" w:date="2020-02-14T14:21:00Z">
-          <w:pPr>
-            <w:pStyle w:val="normal0"/>
-          </w:pPr>
-        </w:pPrChange>
       </w:pPr>
       <w:r>
         <w:t>However, that image was designed to work with GPUs</w:t>
       </w:r>
-      <w:ins w:id="83" w:author="William Sawyer" w:date="2020-02-14T14:21:00Z">
+      <w:ins w:id="31" w:author="William Sawyer" w:date="2020-02-14T14:21:00Z">
         <w:r>
           <w:t>,</w:t>
         </w:r>
@@ -887,7 +518,7 @@
       <w:r>
         <w:t xml:space="preserve"> and</w:t>
       </w:r>
-      <w:ins w:id="84" w:author="William Sawyer" w:date="2020-02-14T14:21:00Z">
+      <w:ins w:id="32" w:author="William Sawyer" w:date="2020-02-14T14:21:00Z">
         <w:r>
           <w:t>,</w:t>
         </w:r>
@@ -895,7 +526,7 @@
       <w:r>
         <w:t xml:space="preserve"> as we don</w:t>
       </w:r>
-      <w:ins w:id="85" w:author="William Sawyer" w:date="2020-02-14T14:21:00Z">
+      <w:ins w:id="33" w:author="William Sawyer" w:date="2020-02-14T14:21:00Z">
         <w:r>
           <w:t>'</w:t>
         </w:r>
@@ -903,50 +534,27 @@
       <w:r>
         <w:t>t have GPUs on our Laptops</w:t>
       </w:r>
-      <w:ins w:id="86" w:author="William Sawyer" w:date="2020-02-14T14:21:00Z">
+      <w:ins w:id="34" w:author="William Sawyer" w:date="2020-02-14T14:21:00Z">
         <w:r>
           <w:t>,</w:t>
         </w:r>
       </w:ins>
-      <w:del w:id="87" w:author="William Sawyer" w:date="2020-02-14T14:21:00Z">
-        <w:r>
-          <w:delText xml:space="preserve"> so </w:delText>
-        </w:r>
-      </w:del>
-      <w:r>
-        <w:t>the script did not work in the Container as it was looking</w:t>
-      </w:r>
-      <w:del w:id="88" w:author="William Sawyer" w:date="2020-02-14T14:22:00Z">
-        <w:r>
-          <w:delText xml:space="preserve"> for GPUs (or actually</w:delText>
-        </w:r>
-      </w:del>
-      <w:r>
-        <w:t xml:space="preserve"> for Cuda on the host system</w:t>
-      </w:r>
-      <w:ins w:id="89" w:author="William Sawyer" w:date="2020-02-14T14:22:00Z">
+      <w:r>
+        <w:t>the script did not work in the Container as it was looking for Cuda on the host system</w:t>
+      </w:r>
+      <w:ins w:id="35" w:author="William Sawyer" w:date="2020-02-14T14:22:00Z">
         <w:r>
           <w:t>,</w:t>
         </w:r>
       </w:ins>
-      <w:del w:id="90" w:author="William Sawyer" w:date="2020-02-14T14:22:00Z">
-        <w:r>
-          <w:delText>)</w:delText>
-        </w:r>
-      </w:del>
       <w:r>
         <w:t xml:space="preserve"> which did</w:t>
       </w:r>
-      <w:ins w:id="91" w:author="William Sawyer" w:date="2020-02-14T14:22:00Z">
+      <w:ins w:id="36" w:author="William Sawyer" w:date="2020-02-14T14:22:00Z">
         <w:r>
           <w:t xml:space="preserve"> not</w:t>
         </w:r>
       </w:ins>
-      <w:del w:id="92" w:author="William Sawyer" w:date="2020-02-14T14:22:00Z">
-        <w:r>
-          <w:delText>nt</w:delText>
-        </w:r>
-      </w:del>
       <w:r>
         <w:t xml:space="preserve"> exist.</w:t>
       </w:r>
@@ -982,7 +590,7 @@
       <w:pPr>
         <w:pStyle w:val="normal0"/>
         <w:rPr>
-          <w:ins w:id="93" w:author="William Sawyer" w:date="2020-02-14T14:22:00Z"/>
+          <w:ins w:id="37" w:author="William Sawyer" w:date="2020-02-14T14:22:00Z"/>
         </w:rPr>
       </w:pPr>
     </w:p>
@@ -991,17 +599,11 @@
         <w:pStyle w:val="normal0"/>
         <w:rPr>
           <w:rFonts w:ascii="Courier" w:hAnsi="Courier" w:cs="Courier New"/>
-          <w:rPrChange w:id="94" w:author="William Sawyer" w:date="2020-02-14T14:54:00Z">
-            <w:rPr/>
-          </w:rPrChange>
         </w:rPr>
       </w:pPr>
       <w:r>
         <w:rPr>
           <w:rFonts w:ascii="Courier" w:hAnsi="Courier" w:cs="Courier New"/>
-          <w:rPrChange w:id="95" w:author="William Sawyer" w:date="2020-02-14T14:54:00Z">
-            <w:rPr/>
-          </w:rPrChange>
         </w:rPr>
         <w:t xml:space="preserve"> sudo docker images</w:t>
       </w:r>
@@ -1015,37 +617,24 @@
       <w:pPr>
         <w:pStyle w:val="normal0"/>
         <w:rPr>
-          <w:ins w:id="96" w:author="William Sawyer" w:date="2020-02-14T14:23:00Z"/>
-        </w:rPr>
-      </w:pPr>
-      <w:ins w:id="97" w:author="William Sawyer" w:date="2020-02-14T14:22:00Z">
+          <w:ins w:id="38" w:author="William Sawyer" w:date="2020-02-14T14:23:00Z"/>
+        </w:rPr>
+      </w:pPr>
+      <w:ins w:id="39" w:author="William Sawyer" w:date="2020-02-14T14:22:00Z">
         <w:r>
           <w:t>We d</w:t>
         </w:r>
       </w:ins>
-      <w:del w:id="98" w:author="William Sawyer" w:date="2020-02-14T14:22:00Z">
-        <w:r>
-          <w:delText>C</w:delText>
-        </w:r>
-      </w:del>
       <w:r>
         <w:t>hange</w:t>
       </w:r>
-      <w:ins w:id="99" w:author="William Sawyer" w:date="2020-02-14T14:22:00Z">
+      <w:ins w:id="40" w:author="William Sawyer" w:date="2020-02-14T14:22:00Z">
         <w:r>
           <w:t>d</w:t>
         </w:r>
       </w:ins>
       <w:r>
-        <w:t xml:space="preserve"> the entrypoint of the docker</w:t>
-      </w:r>
-      <w:del w:id="100" w:author="William Sawyer" w:date="2020-02-14T14:22:00Z">
-        <w:r>
-          <w:delText xml:space="preserve"> </w:delText>
-        </w:r>
-      </w:del>
-      <w:r>
-        <w:t xml:space="preserve">: </w:t>
+        <w:t xml:space="preserve"> the entrypoint of the docker: </w:t>
       </w:r>
     </w:p>
     <w:p>
@@ -1058,18 +647,12 @@
         <w:pStyle w:val="normal0"/>
         <w:rPr>
           <w:rFonts w:ascii="Courier" w:hAnsi="Courier" w:cs="Courier New"/>
-          <w:rPrChange w:id="101" w:author="William Sawyer" w:date="2020-02-14T14:54:00Z">
-            <w:rPr/>
-          </w:rPrChange>
-        </w:rPr>
-      </w:pPr>
-      <w:ins w:id="102" w:author="William Sawyer" w:date="2020-02-14T14:23:00Z">
+        </w:rPr>
+      </w:pPr>
+      <w:ins w:id="41" w:author="William Sawyer" w:date="2020-02-14T14:23:00Z">
         <w:r>
           <w:rPr>
             <w:rFonts w:ascii="Courier" w:hAnsi="Courier" w:cs="Courier New"/>
-            <w:rPrChange w:id="103" w:author="William Sawyer" w:date="2020-02-14T14:54:00Z">
-              <w:rPr/>
-            </w:rPrChange>
           </w:rPr>
           <w:t xml:space="preserve"> </w:t>
         </w:r>
@@ -1077,9 +660,6 @@
       <w:r>
         <w:rPr>
           <w:rFonts w:ascii="Courier" w:hAnsi="Courier" w:cs="Courier New"/>
-          <w:rPrChange w:id="104" w:author="William Sawyer" w:date="2020-02-14T14:54:00Z">
-            <w:rPr/>
-          </w:rPrChange>
         </w:rPr>
         <w:t>sudo docker run -ti --entrypoint "sh" wfppdl/pystager:v1.0</w:t>
       </w:r>
@@ -1118,15 +698,6 @@
           <w:sz w:val="20"/>
           <w:szCs w:val="20"/>
           <w:shd w:val="clear" w:color="auto" w:fill="F5F5F5"/>
-          <w:rPrChange w:id="105" w:author="William Sawyer" w:date="2020-02-14T14:53:00Z">
-            <w:rPr>
-              <w:rFonts w:ascii="Courier New" w:eastAsia="Courier New" w:hAnsi="Courier New" w:cs="Courier New"/>
-              <w:color w:val="333333"/>
-              <w:sz w:val="20"/>
-              <w:szCs w:val="20"/>
-              <w:shd w:val="clear" w:color="auto" w:fill="F5F5F5"/>
-            </w:rPr>
-          </w:rPrChange>
         </w:rPr>
       </w:pPr>
       <w:r>
@@ -1136,15 +707,6 @@
           <w:sz w:val="20"/>
           <w:szCs w:val="20"/>
           <w:shd w:val="clear" w:color="auto" w:fill="F5F5F5"/>
-          <w:rPrChange w:id="106" w:author="William Sawyer" w:date="2020-02-14T14:53:00Z">
-            <w:rPr>
-              <w:rFonts w:ascii="Courier New" w:eastAsia="Courier New" w:hAnsi="Courier New" w:cs="Courier New"/>
-              <w:color w:val="00688B"/>
-              <w:sz w:val="20"/>
-              <w:szCs w:val="20"/>
-              <w:shd w:val="clear" w:color="auto" w:fill="F5F5F5"/>
-            </w:rPr>
-          </w:rPrChange>
         </w:rPr>
         <w:t xml:space="preserve">$ </w:t>
       </w:r>
@@ -1155,15 +717,6 @@
           <w:sz w:val="20"/>
           <w:szCs w:val="20"/>
           <w:shd w:val="clear" w:color="auto" w:fill="F5F5F5"/>
-          <w:rPrChange w:id="107" w:author="William Sawyer" w:date="2020-02-14T14:53:00Z">
-            <w:rPr>
-              <w:rFonts w:ascii="Courier New" w:eastAsia="Courier New" w:hAnsi="Courier New" w:cs="Courier New"/>
-              <w:color w:val="333333"/>
-              <w:sz w:val="20"/>
-              <w:szCs w:val="20"/>
-              <w:shd w:val="clear" w:color="auto" w:fill="F5F5F5"/>
-            </w:rPr>
-          </w:rPrChange>
         </w:rPr>
         <w:t xml:space="preserve">docker run </w:t>
       </w:r>
@@ -1174,15 +727,6 @@
           <w:sz w:val="20"/>
           <w:szCs w:val="20"/>
           <w:shd w:val="clear" w:color="auto" w:fill="F5F5F5"/>
-          <w:rPrChange w:id="108" w:author="William Sawyer" w:date="2020-02-14T14:53:00Z">
-            <w:rPr>
-              <w:rFonts w:ascii="Courier New" w:eastAsia="Courier New" w:hAnsi="Courier New" w:cs="Courier New"/>
-              <w:color w:val="8B008B"/>
-              <w:sz w:val="20"/>
-              <w:szCs w:val="20"/>
-              <w:shd w:val="clear" w:color="auto" w:fill="F5F5F5"/>
-            </w:rPr>
-          </w:rPrChange>
         </w:rPr>
         <w:t>-d</w:t>
       </w:r>
@@ -1193,15 +737,6 @@
           <w:sz w:val="20"/>
           <w:szCs w:val="20"/>
           <w:shd w:val="clear" w:color="auto" w:fill="F5F5F5"/>
-          <w:rPrChange w:id="109" w:author="William Sawyer" w:date="2020-02-14T14:53:00Z">
-            <w:rPr>
-              <w:rFonts w:ascii="Courier New" w:eastAsia="Courier New" w:hAnsi="Courier New" w:cs="Courier New"/>
-              <w:color w:val="333333"/>
-              <w:sz w:val="20"/>
-              <w:szCs w:val="20"/>
-              <w:shd w:val="clear" w:color="auto" w:fill="F5F5F5"/>
-            </w:rPr>
-          </w:rPrChange>
         </w:rPr>
         <w:t xml:space="preserve"> </w:t>
       </w:r>
@@ -1212,15 +747,6 @@
           <w:sz w:val="20"/>
           <w:szCs w:val="20"/>
           <w:shd w:val="clear" w:color="auto" w:fill="F5F5F5"/>
-          <w:rPrChange w:id="110" w:author="William Sawyer" w:date="2020-02-14T14:53:00Z">
-            <w:rPr>
-              <w:rFonts w:ascii="Courier New" w:eastAsia="Courier New" w:hAnsi="Courier New" w:cs="Courier New"/>
-              <w:color w:val="CD5555"/>
-              <w:sz w:val="20"/>
-              <w:szCs w:val="20"/>
-              <w:shd w:val="clear" w:color="auto" w:fill="F5F5F5"/>
-            </w:rPr>
-          </w:rPrChange>
         </w:rPr>
         <w:t>\</w:t>
       </w:r>
@@ -1234,15 +760,6 @@
           <w:sz w:val="20"/>
           <w:szCs w:val="20"/>
           <w:shd w:val="clear" w:color="auto" w:fill="F5F5F5"/>
-          <w:rPrChange w:id="111" w:author="William Sawyer" w:date="2020-02-14T14:53:00Z">
-            <w:rPr>
-              <w:rFonts w:ascii="Courier New" w:eastAsia="Courier New" w:hAnsi="Courier New" w:cs="Courier New"/>
-              <w:color w:val="333333"/>
-              <w:sz w:val="20"/>
-              <w:szCs w:val="20"/>
-              <w:shd w:val="clear" w:color="auto" w:fill="F5F5F5"/>
-            </w:rPr>
-          </w:rPrChange>
         </w:rPr>
       </w:pPr>
       <w:r>
@@ -1252,15 +769,6 @@
           <w:sz w:val="20"/>
           <w:szCs w:val="20"/>
           <w:shd w:val="clear" w:color="auto" w:fill="F5F5F5"/>
-          <w:rPrChange w:id="112" w:author="William Sawyer" w:date="2020-02-14T14:53:00Z">
-            <w:rPr>
-              <w:rFonts w:ascii="Courier New" w:eastAsia="Courier New" w:hAnsi="Courier New" w:cs="Courier New"/>
-              <w:color w:val="333333"/>
-              <w:sz w:val="20"/>
-              <w:szCs w:val="20"/>
-              <w:shd w:val="clear" w:color="auto" w:fill="F5F5F5"/>
-            </w:rPr>
-          </w:rPrChange>
         </w:rPr>
         <w:t xml:space="preserve">  </w:t>
       </w:r>
@@ -1271,15 +779,6 @@
           <w:sz w:val="20"/>
           <w:szCs w:val="20"/>
           <w:shd w:val="clear" w:color="auto" w:fill="F5F5F5"/>
-          <w:rPrChange w:id="113" w:author="William Sawyer" w:date="2020-02-14T14:53:00Z">
-            <w:rPr>
-              <w:rFonts w:ascii="Courier New" w:eastAsia="Courier New" w:hAnsi="Courier New" w:cs="Courier New"/>
-              <w:color w:val="8B008B"/>
-              <w:sz w:val="20"/>
-              <w:szCs w:val="20"/>
-              <w:shd w:val="clear" w:color="auto" w:fill="F5F5F5"/>
-            </w:rPr>
-          </w:rPrChange>
         </w:rPr>
         <w:t>-it</w:t>
       </w:r>
@@ -1290,15 +789,6 @@
           <w:sz w:val="20"/>
           <w:szCs w:val="20"/>
           <w:shd w:val="clear" w:color="auto" w:fill="F5F5F5"/>
-          <w:rPrChange w:id="114" w:author="William Sawyer" w:date="2020-02-14T14:53:00Z">
-            <w:rPr>
-              <w:rFonts w:ascii="Courier New" w:eastAsia="Courier New" w:hAnsi="Courier New" w:cs="Courier New"/>
-              <w:color w:val="333333"/>
-              <w:sz w:val="20"/>
-              <w:szCs w:val="20"/>
-              <w:shd w:val="clear" w:color="auto" w:fill="F5F5F5"/>
-            </w:rPr>
-          </w:rPrChange>
         </w:rPr>
         <w:t xml:space="preserve"> </w:t>
       </w:r>
@@ -1309,15 +799,6 @@
           <w:sz w:val="20"/>
           <w:szCs w:val="20"/>
           <w:shd w:val="clear" w:color="auto" w:fill="F5F5F5"/>
-          <w:rPrChange w:id="115" w:author="William Sawyer" w:date="2020-02-14T14:53:00Z">
-            <w:rPr>
-              <w:rFonts w:ascii="Courier New" w:eastAsia="Courier New" w:hAnsi="Courier New" w:cs="Courier New"/>
-              <w:color w:val="CD5555"/>
-              <w:sz w:val="20"/>
-              <w:szCs w:val="20"/>
-              <w:shd w:val="clear" w:color="auto" w:fill="F5F5F5"/>
-            </w:rPr>
-          </w:rPrChange>
         </w:rPr>
         <w:t>\</w:t>
       </w:r>
@@ -1331,15 +812,6 @@
           <w:sz w:val="20"/>
           <w:szCs w:val="20"/>
           <w:shd w:val="clear" w:color="auto" w:fill="F5F5F5"/>
-          <w:rPrChange w:id="116" w:author="William Sawyer" w:date="2020-02-14T14:53:00Z">
-            <w:rPr>
-              <w:rFonts w:ascii="Courier New" w:eastAsia="Courier New" w:hAnsi="Courier New" w:cs="Courier New"/>
-              <w:color w:val="333333"/>
-              <w:sz w:val="20"/>
-              <w:szCs w:val="20"/>
-              <w:shd w:val="clear" w:color="auto" w:fill="F5F5F5"/>
-            </w:rPr>
-          </w:rPrChange>
         </w:rPr>
       </w:pPr>
       <w:r>
@@ -1349,15 +821,6 @@
           <w:sz w:val="20"/>
           <w:szCs w:val="20"/>
           <w:shd w:val="clear" w:color="auto" w:fill="F5F5F5"/>
-          <w:rPrChange w:id="117" w:author="William Sawyer" w:date="2020-02-14T14:53:00Z">
-            <w:rPr>
-              <w:rFonts w:ascii="Courier New" w:eastAsia="Courier New" w:hAnsi="Courier New" w:cs="Courier New"/>
-              <w:color w:val="333333"/>
-              <w:sz w:val="20"/>
-              <w:szCs w:val="20"/>
-              <w:shd w:val="clear" w:color="auto" w:fill="F5F5F5"/>
-            </w:rPr>
-          </w:rPrChange>
         </w:rPr>
         <w:t xml:space="preserve">  </w:t>
       </w:r>
@@ -1368,15 +831,6 @@
           <w:sz w:val="20"/>
           <w:szCs w:val="20"/>
           <w:shd w:val="clear" w:color="auto" w:fill="F5F5F5"/>
-          <w:rPrChange w:id="118" w:author="William Sawyer" w:date="2020-02-14T14:53:00Z">
-            <w:rPr>
-              <w:rFonts w:ascii="Courier New" w:eastAsia="Courier New" w:hAnsi="Courier New" w:cs="Courier New"/>
-              <w:color w:val="8B008B"/>
-              <w:sz w:val="20"/>
-              <w:szCs w:val="20"/>
-              <w:shd w:val="clear" w:color="auto" w:fill="F5F5F5"/>
-            </w:rPr>
-          </w:rPrChange>
         </w:rPr>
         <w:t>--name</w:t>
       </w:r>
@@ -1387,15 +841,6 @@
           <w:sz w:val="20"/>
           <w:szCs w:val="20"/>
           <w:shd w:val="clear" w:color="auto" w:fill="F5F5F5"/>
-          <w:rPrChange w:id="119" w:author="William Sawyer" w:date="2020-02-14T14:53:00Z">
-            <w:rPr>
-              <w:rFonts w:ascii="Courier New" w:eastAsia="Courier New" w:hAnsi="Courier New" w:cs="Courier New"/>
-              <w:color w:val="333333"/>
-              <w:sz w:val="20"/>
-              <w:szCs w:val="20"/>
-              <w:shd w:val="clear" w:color="auto" w:fill="F5F5F5"/>
-            </w:rPr>
-          </w:rPrChange>
         </w:rPr>
         <w:t xml:space="preserve"> devtest </w:t>
       </w:r>
@@ -1406,15 +851,6 @@
           <w:sz w:val="20"/>
           <w:szCs w:val="20"/>
           <w:shd w:val="clear" w:color="auto" w:fill="F5F5F5"/>
-          <w:rPrChange w:id="120" w:author="William Sawyer" w:date="2020-02-14T14:53:00Z">
-            <w:rPr>
-              <w:rFonts w:ascii="Courier New" w:eastAsia="Courier New" w:hAnsi="Courier New" w:cs="Courier New"/>
-              <w:color w:val="CD5555"/>
-              <w:sz w:val="20"/>
-              <w:szCs w:val="20"/>
-              <w:shd w:val="clear" w:color="auto" w:fill="F5F5F5"/>
-            </w:rPr>
-          </w:rPrChange>
         </w:rPr>
         <w:t>\</w:t>
       </w:r>
@@ -1428,15 +864,6 @@
           <w:sz w:val="20"/>
           <w:szCs w:val="20"/>
           <w:shd w:val="clear" w:color="auto" w:fill="F5F5F5"/>
-          <w:rPrChange w:id="121" w:author="William Sawyer" w:date="2020-02-14T14:53:00Z">
-            <w:rPr>
-              <w:rFonts w:ascii="Courier New" w:eastAsia="Courier New" w:hAnsi="Courier New" w:cs="Courier New"/>
-              <w:color w:val="333333"/>
-              <w:sz w:val="20"/>
-              <w:szCs w:val="20"/>
-              <w:shd w:val="clear" w:color="auto" w:fill="F5F5F5"/>
-            </w:rPr>
-          </w:rPrChange>
         </w:rPr>
       </w:pPr>
       <w:r>
@@ -1446,15 +873,6 @@
           <w:sz w:val="20"/>
           <w:szCs w:val="20"/>
           <w:shd w:val="clear" w:color="auto" w:fill="F5F5F5"/>
-          <w:rPrChange w:id="122" w:author="William Sawyer" w:date="2020-02-14T14:53:00Z">
-            <w:rPr>
-              <w:rFonts w:ascii="Courier New" w:eastAsia="Courier New" w:hAnsi="Courier New" w:cs="Courier New"/>
-              <w:color w:val="333333"/>
-              <w:sz w:val="20"/>
-              <w:szCs w:val="20"/>
-              <w:shd w:val="clear" w:color="auto" w:fill="F5F5F5"/>
-            </w:rPr>
-          </w:rPrChange>
         </w:rPr>
         <w:t xml:space="preserve">  </w:t>
       </w:r>
@@ -1465,15 +883,6 @@
           <w:sz w:val="20"/>
           <w:szCs w:val="20"/>
           <w:shd w:val="clear" w:color="auto" w:fill="F5F5F5"/>
-          <w:rPrChange w:id="123" w:author="William Sawyer" w:date="2020-02-14T14:53:00Z">
-            <w:rPr>
-              <w:rFonts w:ascii="Courier New" w:eastAsia="Courier New" w:hAnsi="Courier New" w:cs="Courier New"/>
-              <w:color w:val="8B008B"/>
-              <w:sz w:val="20"/>
-              <w:szCs w:val="20"/>
-              <w:shd w:val="clear" w:color="auto" w:fill="F5F5F5"/>
-            </w:rPr>
-          </w:rPrChange>
         </w:rPr>
         <w:t>--mount</w:t>
       </w:r>
@@ -1484,15 +893,6 @@
           <w:sz w:val="20"/>
           <w:szCs w:val="20"/>
           <w:shd w:val="clear" w:color="auto" w:fill="F5F5F5"/>
-          <w:rPrChange w:id="124" w:author="William Sawyer" w:date="2020-02-14T14:53:00Z">
-            <w:rPr>
-              <w:rFonts w:ascii="Courier New" w:eastAsia="Courier New" w:hAnsi="Courier New" w:cs="Courier New"/>
-              <w:color w:val="333333"/>
-              <w:sz w:val="20"/>
-              <w:szCs w:val="20"/>
-              <w:shd w:val="clear" w:color="auto" w:fill="F5F5F5"/>
-            </w:rPr>
-          </w:rPrChange>
         </w:rPr>
         <w:t xml:space="preserve"> </w:t>
       </w:r>
@@ -1503,15 +903,6 @@
           <w:sz w:val="20"/>
           <w:szCs w:val="20"/>
           <w:shd w:val="clear" w:color="auto" w:fill="F5F5F5"/>
-          <w:rPrChange w:id="125" w:author="William Sawyer" w:date="2020-02-14T14:53:00Z">
-            <w:rPr>
-              <w:rFonts w:ascii="Courier New" w:eastAsia="Courier New" w:hAnsi="Courier New" w:cs="Courier New"/>
-              <w:color w:val="658B00"/>
-              <w:sz w:val="20"/>
-              <w:szCs w:val="20"/>
-              <w:shd w:val="clear" w:color="auto" w:fill="F5F5F5"/>
-            </w:rPr>
-          </w:rPrChange>
         </w:rPr>
         <w:t>type</w:t>
       </w:r>
@@ -1522,15 +913,6 @@
           <w:sz w:val="20"/>
           <w:szCs w:val="20"/>
           <w:shd w:val="clear" w:color="auto" w:fill="F5F5F5"/>
-          <w:rPrChange w:id="126" w:author="William Sawyer" w:date="2020-02-14T14:53:00Z">
-            <w:rPr>
-              <w:rFonts w:ascii="Courier New" w:eastAsia="Courier New" w:hAnsi="Courier New" w:cs="Courier New"/>
-              <w:color w:val="333333"/>
-              <w:sz w:val="20"/>
-              <w:szCs w:val="20"/>
-              <w:shd w:val="clear" w:color="auto" w:fill="F5F5F5"/>
-            </w:rPr>
-          </w:rPrChange>
         </w:rPr>
         <w:t>=</w:t>
       </w:r>
@@ -1541,15 +923,6 @@
           <w:sz w:val="20"/>
           <w:szCs w:val="20"/>
           <w:shd w:val="clear" w:color="auto" w:fill="F5F5F5"/>
-          <w:rPrChange w:id="127" w:author="William Sawyer" w:date="2020-02-14T14:53:00Z">
-            <w:rPr>
-              <w:rFonts w:ascii="Courier New" w:eastAsia="Courier New" w:hAnsi="Courier New" w:cs="Courier New"/>
-              <w:color w:val="658B00"/>
-              <w:sz w:val="20"/>
-              <w:szCs w:val="20"/>
-              <w:shd w:val="clear" w:color="auto" w:fill="F5F5F5"/>
-            </w:rPr>
-          </w:rPrChange>
         </w:rPr>
         <w:t>bind</w:t>
       </w:r>
@@ -1560,15 +933,6 @@
           <w:sz w:val="20"/>
           <w:szCs w:val="20"/>
           <w:shd w:val="clear" w:color="auto" w:fill="F5F5F5"/>
-          <w:rPrChange w:id="128" w:author="William Sawyer" w:date="2020-02-14T14:53:00Z">
-            <w:rPr>
-              <w:rFonts w:ascii="Courier New" w:eastAsia="Courier New" w:hAnsi="Courier New" w:cs="Courier New"/>
-              <w:color w:val="333333"/>
-              <w:sz w:val="20"/>
-              <w:szCs w:val="20"/>
-              <w:shd w:val="clear" w:color="auto" w:fill="F5F5F5"/>
-            </w:rPr>
-          </w:rPrChange>
         </w:rPr>
         <w:t>,source=</w:t>
       </w:r>
@@ -1579,15 +943,6 @@
           <w:sz w:val="20"/>
           <w:szCs w:val="20"/>
           <w:shd w:val="clear" w:color="auto" w:fill="F5F5F5"/>
-          <w:rPrChange w:id="129" w:author="William Sawyer" w:date="2020-02-14T14:53:00Z">
-            <w:rPr>
-              <w:rFonts w:ascii="Courier New" w:eastAsia="Courier New" w:hAnsi="Courier New" w:cs="Courier New"/>
-              <w:color w:val="CD5555"/>
-              <w:sz w:val="20"/>
-              <w:szCs w:val="20"/>
-              <w:shd w:val="clear" w:color="auto" w:fill="F5F5F5"/>
-            </w:rPr>
-          </w:rPrChange>
         </w:rPr>
         <w:t>"</w:t>
       </w:r>
@@ -1598,15 +953,6 @@
           <w:sz w:val="20"/>
           <w:szCs w:val="20"/>
           <w:shd w:val="clear" w:color="auto" w:fill="F5F5F5"/>
-          <w:rPrChange w:id="130" w:author="William Sawyer" w:date="2020-02-14T14:53:00Z">
-            <w:rPr>
-              <w:rFonts w:ascii="Courier New" w:eastAsia="Courier New" w:hAnsi="Courier New" w:cs="Courier New"/>
-              <w:color w:val="8B008B"/>
-              <w:sz w:val="20"/>
-              <w:szCs w:val="20"/>
-              <w:shd w:val="clear" w:color="auto" w:fill="F5F5F5"/>
-            </w:rPr>
-          </w:rPrChange>
         </w:rPr>
         <w:t>$(</w:t>
       </w:r>
@@ -1617,15 +963,6 @@
           <w:sz w:val="20"/>
           <w:szCs w:val="20"/>
           <w:shd w:val="clear" w:color="auto" w:fill="F5F5F5"/>
-          <w:rPrChange w:id="131" w:author="William Sawyer" w:date="2020-02-14T14:53:00Z">
-            <w:rPr>
-              <w:rFonts w:ascii="Courier New" w:eastAsia="Courier New" w:hAnsi="Courier New" w:cs="Courier New"/>
-              <w:color w:val="658B00"/>
-              <w:sz w:val="20"/>
-              <w:szCs w:val="20"/>
-              <w:shd w:val="clear" w:color="auto" w:fill="F5F5F5"/>
-            </w:rPr>
-          </w:rPrChange>
         </w:rPr>
         <w:t>pwd</w:t>
       </w:r>
@@ -1636,15 +973,6 @@
           <w:sz w:val="20"/>
           <w:szCs w:val="20"/>
           <w:shd w:val="clear" w:color="auto" w:fill="F5F5F5"/>
-          <w:rPrChange w:id="132" w:author="William Sawyer" w:date="2020-02-14T14:53:00Z">
-            <w:rPr>
-              <w:rFonts w:ascii="Courier New" w:eastAsia="Courier New" w:hAnsi="Courier New" w:cs="Courier New"/>
-              <w:color w:val="8B008B"/>
-              <w:sz w:val="20"/>
-              <w:szCs w:val="20"/>
-              <w:shd w:val="clear" w:color="auto" w:fill="F5F5F5"/>
-            </w:rPr>
-          </w:rPrChange>
         </w:rPr>
         <w:t>)</w:t>
       </w:r>
@@ -1655,15 +983,6 @@
           <w:sz w:val="20"/>
           <w:szCs w:val="20"/>
           <w:shd w:val="clear" w:color="auto" w:fill="F5F5F5"/>
-          <w:rPrChange w:id="133" w:author="William Sawyer" w:date="2020-02-14T14:53:00Z">
-            <w:rPr>
-              <w:rFonts w:ascii="Courier New" w:eastAsia="Courier New" w:hAnsi="Courier New" w:cs="Courier New"/>
-              <w:color w:val="CD5555"/>
-              <w:sz w:val="20"/>
-              <w:szCs w:val="20"/>
-              <w:shd w:val="clear" w:color="auto" w:fill="F5F5F5"/>
-            </w:rPr>
-          </w:rPrChange>
         </w:rPr>
         <w:t>"</w:t>
       </w:r>
@@ -1674,15 +993,6 @@
           <w:sz w:val="20"/>
           <w:szCs w:val="20"/>
           <w:shd w:val="clear" w:color="auto" w:fill="F5F5F5"/>
-          <w:rPrChange w:id="134" w:author="William Sawyer" w:date="2020-02-14T14:53:00Z">
-            <w:rPr>
-              <w:rFonts w:ascii="Courier New" w:eastAsia="Courier New" w:hAnsi="Courier New" w:cs="Courier New"/>
-              <w:color w:val="333333"/>
-              <w:sz w:val="20"/>
-              <w:szCs w:val="20"/>
-              <w:shd w:val="clear" w:color="auto" w:fill="F5F5F5"/>
-            </w:rPr>
-          </w:rPrChange>
         </w:rPr>
         <w:t xml:space="preserve">/target,target=/app </w:t>
       </w:r>
@@ -1693,15 +1003,6 @@
           <w:sz w:val="20"/>
           <w:szCs w:val="20"/>
           <w:shd w:val="clear" w:color="auto" w:fill="F5F5F5"/>
-          <w:rPrChange w:id="135" w:author="William Sawyer" w:date="2020-02-14T14:53:00Z">
-            <w:rPr>
-              <w:rFonts w:ascii="Courier New" w:eastAsia="Courier New" w:hAnsi="Courier New" w:cs="Courier New"/>
-              <w:color w:val="CD5555"/>
-              <w:sz w:val="20"/>
-              <w:szCs w:val="20"/>
-              <w:shd w:val="clear" w:color="auto" w:fill="F5F5F5"/>
-            </w:rPr>
-          </w:rPrChange>
         </w:rPr>
         <w:t>\</w:t>
       </w:r>
@@ -1716,15 +1017,6 @@
           <w:sz w:val="20"/>
           <w:szCs w:val="20"/>
           <w:shd w:val="clear" w:color="auto" w:fill="F5F5F5"/>
-          <w:rPrChange w:id="136" w:author="William Sawyer" w:date="2020-02-14T14:53:00Z">
-            <w:rPr>
-              <w:rFonts w:ascii="Courier New" w:eastAsia="Courier New" w:hAnsi="Courier New" w:cs="Courier New"/>
-              <w:color w:val="333333"/>
-              <w:sz w:val="20"/>
-              <w:szCs w:val="20"/>
-              <w:shd w:val="clear" w:color="auto" w:fill="F5F5F5"/>
-            </w:rPr>
-          </w:rPrChange>
         </w:rPr>
       </w:pPr>
       <w:r>
@@ -1734,15 +1026,6 @@
           <w:sz w:val="20"/>
           <w:szCs w:val="20"/>
           <w:shd w:val="clear" w:color="auto" w:fill="F5F5F5"/>
-          <w:rPrChange w:id="137" w:author="William Sawyer" w:date="2020-02-14T14:53:00Z">
-            <w:rPr>
-              <w:rFonts w:ascii="Courier New" w:eastAsia="Courier New" w:hAnsi="Courier New" w:cs="Courier New"/>
-              <w:color w:val="333333"/>
-              <w:sz w:val="20"/>
-              <w:szCs w:val="20"/>
-              <w:shd w:val="clear" w:color="auto" w:fill="F5F5F5"/>
-            </w:rPr>
-          </w:rPrChange>
         </w:rPr>
         <w:t xml:space="preserve">  Nginx:latest</w:t>
       </w:r>
@@ -1761,12 +1044,7 @@
       <w:r>
         <w:t xml:space="preserve">Task 2 </w:t>
       </w:r>
-      <w:del w:id="138" w:author="William Sawyer" w:date="2020-02-14T14:23:00Z">
-        <w:r>
-          <w:delText xml:space="preserve">is </w:delText>
-        </w:r>
-      </w:del>
-      <w:ins w:id="139" w:author="William Sawyer" w:date="2020-02-14T14:23:00Z">
+      <w:ins w:id="42" w:author="William Sawyer" w:date="2020-02-14T14:23:00Z">
         <w:r>
           <w:t xml:space="preserve">was then </w:t>
         </w:r>
@@ -1774,21 +1052,11 @@
       <w:r>
         <w:t xml:space="preserve">able to be run on </w:t>
       </w:r>
-      <w:del w:id="140" w:author="William Sawyer" w:date="2020-02-14T14:23:00Z">
-        <w:r>
-          <w:delText xml:space="preserve">the </w:delText>
-        </w:r>
-      </w:del>
-      <w:ins w:id="141" w:author="William Sawyer" w:date="2020-02-14T14:24:00Z">
+      <w:ins w:id="43" w:author="William Sawyer" w:date="2020-02-14T14:24:00Z">
         <w:r>
           <w:t>D</w:t>
         </w:r>
       </w:ins>
-      <w:del w:id="142" w:author="William Sawyer" w:date="2020-02-14T14:24:00Z">
-        <w:r>
-          <w:delText>d</w:delText>
-        </w:r>
-      </w:del>
       <w:r>
         <w:t>ocker.</w:t>
       </w:r>
@@ -1805,33 +1073,16 @@
       <w:pPr>
         <w:pStyle w:val="normal0"/>
         <w:rPr>
-          <w:del w:id="143" w:author="William Sawyer" w:date="2020-02-14T14:24:00Z"/>
-        </w:rPr>
-      </w:pPr>
-    </w:p>
-    <w:p>
-      <w:pPr>
-        <w:pStyle w:val="normal0"/>
-        <w:rPr>
-          <w:del w:id="144" w:author="William Sawyer" w:date="2020-02-14T14:24:00Z"/>
           <w:b/>
         </w:rPr>
       </w:pPr>
-      <w:del w:id="145" w:author="William Sawyer" w:date="2020-02-14T14:24:00Z">
-        <w:r>
-          <w:rPr>
-            <w:b/>
-          </w:rPr>
-          <w:delText xml:space="preserve">Shared </w:delText>
-        </w:r>
-      </w:del>
       <w:r>
         <w:rPr>
           <w:b/>
         </w:rPr>
         <w:t>Notes</w:t>
       </w:r>
-      <w:ins w:id="146" w:author="William Sawyer" w:date="2020-02-14T14:24:00Z">
+      <w:ins w:id="44" w:author="William Sawyer" w:date="2020-02-14T14:24:00Z">
         <w:r>
           <w:rPr>
             <w:b/>
@@ -1839,26 +1090,10 @@
           <w:t xml:space="preserve"> on </w:t>
         </w:r>
       </w:ins>
-      <w:del w:id="147" w:author="William Sawyer" w:date="2020-02-14T14:24:00Z">
-        <w:r>
-          <w:rPr>
-            <w:b/>
-          </w:rPr>
-          <w:delText>...</w:delText>
-        </w:r>
-      </w:del>
-    </w:p>
-    <w:p>
-      <w:pPr>
-        <w:pStyle w:val="normal0"/>
+      <w:r>
         <w:rPr>
           <w:b/>
         </w:rPr>
-      </w:pPr>
-      <w:r>
-        <w:rPr>
-          <w:b/>
-        </w:rPr>
         <w:t>Containerization</w:t>
       </w:r>
     </w:p>
@@ -1866,30 +1101,17 @@
       <w:pPr>
         <w:pStyle w:val="normal0"/>
         <w:rPr>
-          <w:del w:id="148" w:author="William Sawyer" w:date="2020-02-14T14:24:00Z"/>
-        </w:rPr>
-      </w:pPr>
-      <w:ins w:id="149" w:author="William Sawyer" w:date="2020-02-14T14:24:00Z">
+          <w:ins w:id="45" w:author="William Sawyer" w:date="2020-02-14T14:25:00Z"/>
+        </w:rPr>
+      </w:pPr>
+      <w:ins w:id="46" w:author="William Sawyer" w:date="2020-02-14T14:24:00Z">
         <w:r>
           <w:t>This is a s</w:t>
         </w:r>
       </w:ins>
-      <w:del w:id="150" w:author="William Sawyer" w:date="2020-02-14T14:24:00Z">
-        <w:r>
-          <w:delText>S</w:delText>
-        </w:r>
-      </w:del>
       <w:r>
         <w:t xml:space="preserve">hort description of how a docker image works. </w:t>
       </w:r>
-    </w:p>
-    <w:p>
-      <w:pPr>
-        <w:pStyle w:val="normal0"/>
-        <w:rPr>
-          <w:ins w:id="151" w:author="William Sawyer" w:date="2020-02-14T14:25:00Z"/>
-        </w:rPr>
-      </w:pPr>
     </w:p>
     <w:p>
       <w:pPr>
@@ -1898,40 +1120,20 @@
           <w:ilvl w:val="0"/>
           <w:numId w:val="2"/>
         </w:numPr>
-        <w:pPrChange w:id="152" w:author="William Sawyer" w:date="2020-02-14T14:25:00Z">
-          <w:pPr>
-            <w:pStyle w:val="normal0"/>
-          </w:pPr>
-        </w:pPrChange>
-      </w:pPr>
-      <w:del w:id="153" w:author="William Sawyer" w:date="2020-02-14T14:24:00Z">
-        <w:r>
-          <w:delText xml:space="preserve">In container : </w:delText>
-        </w:r>
-      </w:del>
-      <w:ins w:id="154" w:author="William Sawyer" w:date="2020-02-14T14:24:00Z">
+      </w:pPr>
+      <w:ins w:id="47" w:author="William Sawyer" w:date="2020-02-14T14:24:00Z">
         <w:r>
           <w:t>T</w:t>
         </w:r>
       </w:ins>
-      <w:del w:id="155" w:author="William Sawyer" w:date="2020-02-14T14:24:00Z">
-        <w:r>
-          <w:delText>t</w:delText>
-        </w:r>
-      </w:del>
       <w:r>
         <w:t xml:space="preserve">he container </w:t>
       </w:r>
-      <w:ins w:id="156" w:author="William Sawyer" w:date="2020-02-14T14:25:00Z">
+      <w:ins w:id="48" w:author="William Sawyer" w:date="2020-02-14T14:25:00Z">
         <w:r>
           <w:t xml:space="preserve">sits </w:t>
         </w:r>
       </w:ins>
-      <w:del w:id="157" w:author="William Sawyer" w:date="2020-02-14T14:25:00Z">
-        <w:r>
-          <w:delText xml:space="preserve">is setting </w:delText>
-        </w:r>
-      </w:del>
       <w:r>
         <w:t xml:space="preserve">on top of the kernel </w:t>
       </w:r>
@@ -1943,24 +1145,11 @@
           <w:ilvl w:val="0"/>
           <w:numId w:val="2"/>
         </w:numPr>
-        <w:pPrChange w:id="158" w:author="William Sawyer" w:date="2020-02-14T14:25:00Z">
-          <w:pPr>
-            <w:pStyle w:val="normal0"/>
-          </w:pPr>
-        </w:pPrChange>
-      </w:pPr>
-      <w:r>
-        <w:t>VM: hypervisor is running on top of t</w:t>
-      </w:r>
-      <w:del w:id="159" w:author="William Sawyer" w:date="2020-02-14T14:25:00Z">
-        <w:r>
-          <w:delText>e</w:delText>
-        </w:r>
-      </w:del>
-      <w:r>
-        <w:t>h</w:t>
-      </w:r>
-      <w:ins w:id="160" w:author="William Sawyer" w:date="2020-02-14T14:25:00Z">
+      </w:pPr>
+      <w:r>
+        <w:t>VM: hypervisor is running on top of th</w:t>
+      </w:r>
+      <w:ins w:id="49" w:author="William Sawyer" w:date="2020-02-14T14:25:00Z">
         <w:r>
           <w:t>e</w:t>
         </w:r>
@@ -1968,21 +1157,11 @@
       <w:r>
         <w:t xml:space="preserve"> kernel and t</w:t>
       </w:r>
-      <w:ins w:id="161" w:author="William Sawyer" w:date="2020-02-14T14:26:00Z">
+      <w:ins w:id="50" w:author="William Sawyer" w:date="2020-02-14T14:26:00Z">
         <w:r>
           <w:t xml:space="preserve">hus the </w:t>
         </w:r>
       </w:ins>
-      <w:del w:id="162" w:author="William Sawyer" w:date="2020-02-14T14:26:00Z">
-        <w:r>
-          <w:delText xml:space="preserve">he </w:delText>
-        </w:r>
-      </w:del>
-      <w:del w:id="163" w:author="William Sawyer" w:date="2020-02-14T14:25:00Z">
-        <w:r>
-          <w:delText xml:space="preserve">guest of </w:delText>
-        </w:r>
-      </w:del>
       <w:r>
         <w:t xml:space="preserve">OS </w:t>
       </w:r>
@@ -1994,11 +1173,6 @@
           <w:ilvl w:val="0"/>
           <w:numId w:val="2"/>
         </w:numPr>
-        <w:pPrChange w:id="164" w:author="William Sawyer" w:date="2020-02-14T14:26:00Z">
-          <w:pPr>
-            <w:pStyle w:val="normal0"/>
-          </w:pPr>
-        </w:pPrChange>
       </w:pPr>
       <w:r>
         <w:t xml:space="preserve">VM has two levels ( full and partial VM) </w:t>
@@ -2011,25 +1185,15 @@
           <w:ilvl w:val="0"/>
           <w:numId w:val="2"/>
         </w:numPr>
-        <w:pPrChange w:id="165" w:author="William Sawyer" w:date="2020-02-14T14:26:00Z">
-          <w:pPr>
-            <w:pStyle w:val="normal0"/>
-          </w:pPr>
-        </w:pPrChange>
       </w:pPr>
       <w:r>
         <w:t xml:space="preserve">Containers take advantage of the </w:t>
       </w:r>
-      <w:ins w:id="166" w:author="William Sawyer" w:date="2020-02-14T14:26:00Z">
+      <w:ins w:id="51" w:author="William Sawyer" w:date="2020-02-14T14:26:00Z">
         <w:r>
           <w:t>C</w:t>
         </w:r>
       </w:ins>
-      <w:del w:id="167" w:author="William Sawyer" w:date="2020-02-14T14:26:00Z">
-        <w:r>
-          <w:delText>c</w:delText>
-        </w:r>
-      </w:del>
       <w:r>
         <w:t xml:space="preserve">-groups and namespaces to isolate the jobs based on the resources. </w:t>
       </w:r>
@@ -2041,11 +1205,6 @@
           <w:ilvl w:val="0"/>
           <w:numId w:val="2"/>
         </w:numPr>
-        <w:pPrChange w:id="168" w:author="William Sawyer" w:date="2020-02-14T14:26:00Z">
-          <w:pPr>
-            <w:pStyle w:val="normal0"/>
-          </w:pPr>
-        </w:pPrChange>
       </w:pPr>
       <w:r>
         <w:t xml:space="preserve">The advantage of the Containers over the VM is that it requires fewer layers ( OS and hypervisor ) which means it can be faster while it could be a security threat. </w:t>
@@ -2058,33 +1217,14 @@
           <w:ilvl w:val="0"/>
           <w:numId w:val="2"/>
         </w:numPr>
-        <w:pPrChange w:id="169" w:author="William Sawyer" w:date="2020-02-14T14:27:00Z">
-          <w:pPr>
-            <w:pStyle w:val="normal0"/>
-          </w:pPr>
-        </w:pPrChange>
       </w:pPr>
       <w:r>
         <w:rPr>
           <w:rFonts w:ascii="Arial Unicode MS" w:eastAsia="Arial Unicode MS" w:hAnsi="Arial Unicode MS" w:cs="Arial Unicode MS"/>
         </w:rPr>
-        <w:t xml:space="preserve">Docker CLi → Docker daemon </w:t>
-      </w:r>
-      <w:del w:id="170" w:author="William Sawyer" w:date="2020-02-14T14:27:00Z">
-        <w:r>
-          <w:rPr>
-            <w:rFonts w:ascii="Arial Unicode MS" w:eastAsia="Arial Unicode MS" w:hAnsi="Arial Unicode MS" w:cs="Arial Unicode MS"/>
-          </w:rPr>
-          <w:delText xml:space="preserve">which </w:delText>
-        </w:r>
-      </w:del>
-      <w:r>
-        <w:rPr>
-          <w:rFonts w:ascii="Arial Unicode MS" w:eastAsia="Arial Unicode MS" w:hAnsi="Arial Unicode MS" w:cs="Arial Unicode MS"/>
-        </w:rPr>
-        <w:t>produces the instant</w:t>
-      </w:r>
-      <w:ins w:id="171" w:author="William Sawyer" w:date="2020-02-14T14:27:00Z">
+        <w:t>Docker CLi → Docker daemon produces the instant</w:t>
+      </w:r>
+      <w:ins w:id="52" w:author="William Sawyer" w:date="2020-02-14T14:27:00Z">
         <w:r>
           <w:rPr>
             <w:rFonts w:ascii="Arial Unicode MS" w:eastAsia="Arial Unicode MS" w:hAnsi="Arial Unicode MS" w:cs="Arial Unicode MS"/>
@@ -2106,11 +1246,6 @@
           <w:ilvl w:val="0"/>
           <w:numId w:val="2"/>
         </w:numPr>
-        <w:pPrChange w:id="172" w:author="William Sawyer" w:date="2020-02-14T14:27:00Z">
-          <w:pPr>
-            <w:pStyle w:val="normal0"/>
-          </w:pPr>
-        </w:pPrChange>
       </w:pPr>
       <w:r>
         <w:t xml:space="preserve">Docker daemon can pull it from the registry or we build it with CLI </w:t>
@@ -2123,26 +1258,16 @@
           <w:ilvl w:val="0"/>
           <w:numId w:val="2"/>
         </w:numPr>
-        <w:pPrChange w:id="173" w:author="William Sawyer" w:date="2020-02-14T14:27:00Z">
-          <w:pPr>
-            <w:pStyle w:val="normal0"/>
-          </w:pPr>
-        </w:pPrChange>
-      </w:pPr>
-      <w:ins w:id="174" w:author="William Sawyer" w:date="2020-02-14T14:27:00Z">
+      </w:pPr>
+      <w:ins w:id="53" w:author="William Sawyer" w:date="2020-02-14T14:27:00Z">
         <w:r>
           <w:t>The b</w:t>
         </w:r>
       </w:ins>
-      <w:del w:id="175" w:author="William Sawyer" w:date="2020-02-14T14:27:00Z">
-        <w:r>
-          <w:delText>B</w:delText>
-        </w:r>
-      </w:del>
       <w:r>
         <w:t>uild image need</w:t>
       </w:r>
-      <w:ins w:id="176" w:author="William Sawyer" w:date="2020-02-14T14:27:00Z">
+      <w:ins w:id="54" w:author="William Sawyer" w:date="2020-02-14T14:27:00Z">
         <w:r>
           <w:t>s</w:t>
         </w:r>
@@ -2150,67 +1275,30 @@
       <w:r>
         <w:t xml:space="preserve"> a docker file</w:t>
       </w:r>
-      <w:ins w:id="177" w:author="William Sawyer" w:date="2020-02-14T14:27:00Z">
+      <w:ins w:id="55" w:author="William Sawyer" w:date="2020-02-14T14:27:00Z">
         <w:r>
           <w:t>.  This</w:t>
         </w:r>
       </w:ins>
-      <w:del w:id="178" w:author="William Sawyer" w:date="2020-02-14T14:27:00Z">
-        <w:r>
-          <w:delText xml:space="preserve"> ()</w:delText>
-        </w:r>
-      </w:del>
+      <w:r>
+        <w:t xml:space="preserve"> text file that build</w:t>
+      </w:r>
+      <w:ins w:id="56" w:author="William Sawyer" w:date="2020-02-14T14:28:00Z">
+        <w:r>
+          <w:t>s</w:t>
+        </w:r>
+      </w:ins>
+      <w:r>
+        <w:t xml:space="preserve"> an image</w:t>
+      </w:r>
+      <w:ins w:id="57" w:author="William Sawyer" w:date="2020-02-14T14:28:00Z">
+        <w:r>
+          <w:t>, which is subsequently run within another Docker container.</w:t>
+        </w:r>
+      </w:ins>
       <w:r>
         <w:t xml:space="preserve"> </w:t>
       </w:r>
-      <w:del w:id="179" w:author="William Sawyer" w:date="2020-02-14T14:28:00Z">
-        <w:r>
-          <w:delText xml:space="preserve">is a </w:delText>
-        </w:r>
-      </w:del>
-      <w:r>
-        <w:t xml:space="preserve">text file that </w:t>
-      </w:r>
-      <w:del w:id="180" w:author="William Sawyer" w:date="2020-02-14T14:28:00Z">
-        <w:r>
-          <w:delText xml:space="preserve">docker </w:delText>
-        </w:r>
-        <w:r>
-          <w:delText>is used</w:delText>
-        </w:r>
-        <w:r>
-          <w:delText xml:space="preserve"> to </w:delText>
-        </w:r>
-      </w:del>
-      <w:r>
-        <w:t>build</w:t>
-      </w:r>
-      <w:ins w:id="181" w:author="William Sawyer" w:date="2020-02-14T14:28:00Z">
-        <w:r>
-          <w:t>s</w:t>
-        </w:r>
-      </w:ins>
-      <w:r>
-        <w:t xml:space="preserve"> an image </w:t>
-      </w:r>
-      <w:del w:id="182" w:author="William Sawyer" w:date="2020-02-14T14:28:00Z">
-        <w:r>
-          <w:delText>of the docke</w:delText>
-        </w:r>
-      </w:del>
-      <w:ins w:id="183" w:author="William Sawyer" w:date="2020-02-14T14:28:00Z">
-        <w:r>
-          <w:t>, which is subsequently run within another Docker container.</w:t>
-        </w:r>
-      </w:ins>
-      <w:del w:id="184" w:author="William Sawyer" w:date="2020-02-14T14:28:00Z">
-        <w:r>
-          <w:delText>r</w:delText>
-        </w:r>
-      </w:del>
-      <w:r>
-        <w:t xml:space="preserve"> </w:t>
-      </w:r>
     </w:p>
     <w:p>
       <w:pPr>
@@ -2235,17 +1323,12 @@
       <w:pPr>
         <w:pStyle w:val="normal0"/>
         <w:jc w:val="both"/>
-        <w:pPrChange w:id="185" w:author="William Sawyer" w:date="2020-02-14T14:30:00Z">
-          <w:pPr>
-            <w:pStyle w:val="normal0"/>
-          </w:pPr>
-        </w:pPrChange>
       </w:pPr>
       <w:r>
         <w:lastRenderedPageBreak/>
         <w:t>The idea</w:t>
       </w:r>
-      <w:ins w:id="186" w:author="William Sawyer" w:date="2020-02-14T14:29:00Z">
+      <w:ins w:id="58" w:author="William Sawyer" w:date="2020-02-14T14:29:00Z">
         <w:r>
           <w:t xml:space="preserve"> is</w:t>
         </w:r>
@@ -2253,25 +1336,15 @@
       <w:r>
         <w:t xml:space="preserve"> for the </w:t>
       </w:r>
-      <w:ins w:id="187" w:author="William Sawyer" w:date="2020-02-14T14:29:00Z">
+      <w:ins w:id="59" w:author="William Sawyer" w:date="2020-02-14T14:29:00Z">
         <w:r>
           <w:t>b</w:t>
         </w:r>
       </w:ins>
-      <w:del w:id="188" w:author="William Sawyer" w:date="2020-02-14T14:29:00Z">
-        <w:r>
-          <w:delText>B</w:delText>
-        </w:r>
-      </w:del>
       <w:r>
         <w:t xml:space="preserve">ase image is to be as small as possible. It can </w:t>
       </w:r>
-      <w:del w:id="189" w:author="William Sawyer" w:date="2020-02-14T14:29:00Z">
-        <w:r>
-          <w:delText xml:space="preserve">have </w:delText>
-        </w:r>
-      </w:del>
-      <w:ins w:id="190" w:author="William Sawyer" w:date="2020-02-14T14:29:00Z">
+      <w:ins w:id="60" w:author="William Sawyer" w:date="2020-02-14T14:29:00Z">
         <w:r>
           <w:t xml:space="preserve">use one of </w:t>
         </w:r>
@@ -2279,7 +1352,7 @@
       <w:r>
         <w:t>two strategies</w:t>
       </w:r>
-      <w:ins w:id="191" w:author="William Sawyer" w:date="2020-02-14T14:29:00Z">
+      <w:ins w:id="61" w:author="William Sawyer" w:date="2020-02-14T14:29:00Z">
         <w:r>
           <w:t>:</w:t>
         </w:r>
@@ -2287,20 +1360,15 @@
       <w:r>
         <w:t xml:space="preserve"> </w:t>
       </w:r>
-      <w:ins w:id="192" w:author="William Sawyer" w:date="2020-02-14T14:30:00Z">
+      <w:ins w:id="62" w:author="William Sawyer" w:date="2020-02-14T14:30:00Z">
         <w:r>
           <w:t xml:space="preserve">(1) </w:t>
         </w:r>
       </w:ins>
-      <w:del w:id="193" w:author="William Sawyer" w:date="2020-02-14T14:29:00Z">
-        <w:r>
-          <w:delText xml:space="preserve">that to </w:delText>
-        </w:r>
-      </w:del>
       <w:r>
         <w:t>choose the image that is the closest to what we need already included</w:t>
       </w:r>
-      <w:ins w:id="194" w:author="William Sawyer" w:date="2020-02-14T14:30:00Z">
+      <w:ins w:id="63" w:author="William Sawyer" w:date="2020-02-14T14:30:00Z">
         <w:r>
           <w:t>,</w:t>
         </w:r>
@@ -2308,7 +1376,7 @@
       <w:r>
         <w:t xml:space="preserve"> or </w:t>
       </w:r>
-      <w:ins w:id="195" w:author="William Sawyer" w:date="2020-02-14T14:30:00Z">
+      <w:ins w:id="64" w:author="William Sawyer" w:date="2020-02-14T14:30:00Z">
         <w:r>
           <w:t xml:space="preserve">(2) </w:t>
         </w:r>
@@ -2316,12 +1384,7 @@
       <w:r>
         <w:t xml:space="preserve">to use the only what is needed and then manually add whatever </w:t>
       </w:r>
-      <w:del w:id="196" w:author="William Sawyer" w:date="2020-02-14T14:30:00Z">
-        <w:r>
-          <w:delText xml:space="preserve">we </w:delText>
-        </w:r>
-      </w:del>
-      <w:ins w:id="197" w:author="William Sawyer" w:date="2020-02-14T14:30:00Z">
+      <w:ins w:id="65" w:author="William Sawyer" w:date="2020-02-14T14:30:00Z">
         <w:r>
           <w:t xml:space="preserve">else </w:t>
         </w:r>
@@ -2329,16 +1392,11 @@
       <w:r>
         <w:t>need</w:t>
       </w:r>
-      <w:ins w:id="198" w:author="William Sawyer" w:date="2020-02-14T14:30:00Z">
+      <w:ins w:id="66" w:author="William Sawyer" w:date="2020-02-14T14:30:00Z">
         <w:r>
           <w:t>ed subsequently.</w:t>
         </w:r>
       </w:ins>
-      <w:del w:id="199" w:author="William Sawyer" w:date="2020-02-14T14:30:00Z">
-        <w:r>
-          <w:delText>.</w:delText>
-        </w:r>
-      </w:del>
       <w:r>
         <w:t xml:space="preserve"> </w:t>
       </w:r>
@@ -2347,21 +1405,11 @@
       <w:pPr>
         <w:pStyle w:val="normal0"/>
         <w:jc w:val="both"/>
-        <w:pPrChange w:id="200" w:author="William Sawyer" w:date="2020-02-14T14:30:00Z">
-          <w:pPr>
-            <w:pStyle w:val="normal0"/>
-          </w:pPr>
-        </w:pPrChange>
       </w:pPr>
       <w:r>
         <w:t xml:space="preserve">Docker images </w:t>
       </w:r>
-      <w:del w:id="201" w:author="William Sawyer" w:date="2020-02-14T14:30:00Z">
-        <w:r>
-          <w:delText xml:space="preserve">could </w:delText>
-        </w:r>
-      </w:del>
-      <w:ins w:id="202" w:author="William Sawyer" w:date="2020-02-14T14:30:00Z">
+      <w:ins w:id="67" w:author="William Sawyer" w:date="2020-02-14T14:30:00Z">
         <w:r>
           <w:t xml:space="preserve">can </w:t>
         </w:r>
@@ -2369,7 +1417,7 @@
       <w:r>
         <w:t>have versions and they are documented as tags</w:t>
       </w:r>
-      <w:ins w:id="203" w:author="William Sawyer" w:date="2020-02-14T14:30:00Z">
+      <w:ins w:id="68" w:author="William Sawyer" w:date="2020-02-14T14:30:00Z">
         <w:r>
           <w:t>.</w:t>
         </w:r>
@@ -2379,8 +1427,8 @@
       <w:pPr>
         <w:pStyle w:val="Heading3"/>
       </w:pPr>
-      <w:bookmarkStart w:id="204" w:name="_p1od0n1hg32n" w:colFirst="0" w:colLast="0"/>
-      <w:bookmarkEnd w:id="204"/>
+      <w:bookmarkStart w:id="69" w:name="_p1od0n1hg32n" w:colFirst="0" w:colLast="0"/>
+      <w:bookmarkEnd w:id="69"/>
       <w:r>
         <w:t>Day 2 (04/12/2019) Summary</w:t>
       </w:r>
@@ -2481,14 +1529,6 @@
                 <w:sz w:val="18"/>
                 <w:szCs w:val="18"/>
                 <w:shd w:val="clear" w:color="auto" w:fill="F8F8F8"/>
-                <w:rPrChange w:id="205" w:author="William Sawyer" w:date="2020-02-14T14:51:00Z">
-                  <w:rPr>
-                    <w:color w:val="1D1C1D"/>
-                    <w:sz w:val="23"/>
-                    <w:szCs w:val="23"/>
-                    <w:shd w:val="clear" w:color="auto" w:fill="F8F8F8"/>
-                  </w:rPr>
-                </w:rPrChange>
               </w:rPr>
             </w:pPr>
             <w:r>
@@ -2498,14 +1538,6 @@
                 <w:sz w:val="18"/>
                 <w:szCs w:val="18"/>
                 <w:shd w:val="clear" w:color="auto" w:fill="F8F8F8"/>
-                <w:rPrChange w:id="206" w:author="William Sawyer" w:date="2020-02-14T14:51:00Z">
-                  <w:rPr>
-                    <w:color w:val="1D1C1D"/>
-                    <w:sz w:val="23"/>
-                    <w:szCs w:val="23"/>
-                    <w:shd w:val="clear" w:color="auto" w:fill="F8F8F8"/>
-                  </w:rPr>
-                </w:rPrChange>
               </w:rPr>
               <w:t>$ docker build -t wfppdl/parallel_training:v1.0 -f ../docker/Dockerfile_parallel .</w:t>
             </w:r>
@@ -2532,13 +1564,14 @@
           <w:p>
             <w:pPr>
               <w:pStyle w:val="normal0"/>
+              <w:keepNext/>
+              <w:keepLines/>
+              <w:spacing w:before="200"/>
+              <w:outlineLvl w:val="7"/>
               <w:rPr>
                 <w:rFonts w:ascii="Courier" w:hAnsi="Courier" w:cs="Courier New"/>
                 <w:sz w:val="18"/>
                 <w:szCs w:val="18"/>
-                <w:rPrChange w:id="207" w:author="William Sawyer" w:date="2020-02-14T14:51:00Z">
-                  <w:rPr/>
-                </w:rPrChange>
               </w:rPr>
             </w:pPr>
             <w:r>
@@ -2546,9 +1579,6 @@
                 <w:rFonts w:ascii="Courier" w:hAnsi="Courier" w:cs="Courier New"/>
                 <w:sz w:val="18"/>
                 <w:szCs w:val="18"/>
-                <w:rPrChange w:id="208" w:author="William Sawyer" w:date="2020-02-14T14:51:00Z">
-                  <w:rPr/>
-                </w:rPrChange>
               </w:rPr>
               <w:t xml:space="preserve">$ docker run -ti wfppdl/parallel_training:v1.0 </w:t>
             </w:r>
@@ -2569,13 +1599,14 @@
           <w:p>
             <w:pPr>
               <w:pStyle w:val="normal0"/>
+              <w:keepNext/>
+              <w:keepLines/>
+              <w:spacing w:before="200"/>
+              <w:outlineLvl w:val="7"/>
               <w:rPr>
                 <w:rFonts w:ascii="Courier" w:hAnsi="Courier"/>
                 <w:sz w:val="18"/>
                 <w:szCs w:val="18"/>
-                <w:rPrChange w:id="209" w:author="William Sawyer" w:date="2020-02-14T14:51:00Z">
-                  <w:rPr/>
-                </w:rPrChange>
               </w:rPr>
             </w:pPr>
             <w:r>
@@ -2583,9 +1614,6 @@
                 <w:rFonts w:ascii="Courier" w:hAnsi="Courier"/>
                 <w:sz w:val="18"/>
                 <w:szCs w:val="18"/>
-                <w:rPrChange w:id="210" w:author="William Sawyer" w:date="2020-02-14T14:51:00Z">
-                  <w:rPr/>
-                </w:rPrChange>
               </w:rPr>
               <w:t>$ docker save -o wffppdl-training.tar wfppdl/parallel_training:v1.0</w:t>
             </w:r>
@@ -2606,13 +1634,14 @@
           <w:p>
             <w:pPr>
               <w:pStyle w:val="normal0"/>
+              <w:keepNext/>
+              <w:keepLines/>
+              <w:spacing w:before="200"/>
+              <w:outlineLvl w:val="7"/>
               <w:rPr>
                 <w:rFonts w:ascii="Courier" w:hAnsi="Courier"/>
                 <w:sz w:val="18"/>
                 <w:szCs w:val="18"/>
-                <w:rPrChange w:id="211" w:author="William Sawyer" w:date="2020-02-14T14:51:00Z">
-                  <w:rPr/>
-                </w:rPrChange>
               </w:rPr>
             </w:pPr>
             <w:r>
@@ -2620,9 +1649,6 @@
                 <w:rFonts w:ascii="Courier" w:hAnsi="Courier"/>
                 <w:sz w:val="18"/>
                 <w:szCs w:val="18"/>
-                <w:rPrChange w:id="212" w:author="William Sawyer" w:date="2020-02-14T14:51:00Z">
-                  <w:rPr/>
-                </w:rPrChange>
               </w:rPr>
               <w:t>$ scp wffppdl-training.tar hck04@daint:/users/hck04</w:t>
             </w:r>
@@ -2643,13 +1669,14 @@
           <w:p>
             <w:pPr>
               <w:pStyle w:val="normal0"/>
+              <w:keepNext/>
+              <w:keepLines/>
+              <w:spacing w:before="200"/>
+              <w:outlineLvl w:val="7"/>
               <w:rPr>
                 <w:rFonts w:ascii="Courier" w:hAnsi="Courier"/>
                 <w:sz w:val="18"/>
                 <w:szCs w:val="18"/>
-                <w:rPrChange w:id="213" w:author="William Sawyer" w:date="2020-02-14T14:51:00Z">
-                  <w:rPr/>
-                </w:rPrChange>
               </w:rPr>
             </w:pPr>
             <w:r>
@@ -2657,9 +1684,6 @@
                 <w:rFonts w:ascii="Courier" w:hAnsi="Courier"/>
                 <w:sz w:val="18"/>
                 <w:szCs w:val="18"/>
-                <w:rPrChange w:id="214" w:author="William Sawyer" w:date="2020-02-14T14:51:00Z">
-                  <w:rPr/>
-                </w:rPrChange>
               </w:rPr>
               <w:t>$ ssh hck04@daint</w:t>
             </w:r>
@@ -2680,13 +1704,14 @@
           <w:p>
             <w:pPr>
               <w:pStyle w:val="normal0"/>
+              <w:keepNext/>
+              <w:keepLines/>
+              <w:spacing w:before="200"/>
+              <w:outlineLvl w:val="7"/>
               <w:rPr>
                 <w:rFonts w:ascii="Courier" w:hAnsi="Courier"/>
                 <w:sz w:val="18"/>
                 <w:szCs w:val="18"/>
-                <w:rPrChange w:id="215" w:author="William Sawyer" w:date="2020-02-14T14:51:00Z">
-                  <w:rPr/>
-                </w:rPrChange>
               </w:rPr>
             </w:pPr>
             <w:r>
@@ -2694,9 +1719,6 @@
                 <w:rFonts w:ascii="Courier" w:hAnsi="Courier"/>
                 <w:sz w:val="18"/>
                 <w:szCs w:val="18"/>
-                <w:rPrChange w:id="216" w:author="William Sawyer" w:date="2020-02-14T14:51:00Z">
-                  <w:rPr/>
-                </w:rPrChange>
               </w:rPr>
               <w:t>$ sarus load  wffppdl-training.tar wffppdl/trainingV1.0</w:t>
             </w:r>
@@ -2717,13 +1739,14 @@
           <w:p>
             <w:pPr>
               <w:pStyle w:val="normal0"/>
+              <w:keepNext/>
+              <w:keepLines/>
+              <w:spacing w:before="200"/>
+              <w:outlineLvl w:val="7"/>
               <w:rPr>
                 <w:rFonts w:ascii="Courier" w:hAnsi="Courier"/>
                 <w:sz w:val="18"/>
                 <w:szCs w:val="18"/>
-                <w:rPrChange w:id="217" w:author="William Sawyer" w:date="2020-02-14T14:52:00Z">
-                  <w:rPr/>
-                </w:rPrChange>
               </w:rPr>
             </w:pPr>
             <w:r>
@@ -2731,9 +1754,6 @@
                 <w:rFonts w:ascii="Courier" w:hAnsi="Courier"/>
                 <w:sz w:val="18"/>
                 <w:szCs w:val="18"/>
-                <w:rPrChange w:id="218" w:author="William Sawyer" w:date="2020-02-14T14:52:00Z">
-                  <w:rPr/>
-                </w:rPrChange>
               </w:rPr>
               <w:t>$ salloc -C gpu --reservation=esiwace_1 --time=00:20:00</w:t>
             </w:r>
@@ -2754,13 +1774,14 @@
           <w:p>
             <w:pPr>
               <w:pStyle w:val="normal0"/>
+              <w:keepNext/>
+              <w:keepLines/>
+              <w:spacing w:before="200"/>
+              <w:outlineLvl w:val="7"/>
               <w:rPr>
                 <w:rFonts w:ascii="Courier" w:hAnsi="Courier"/>
                 <w:sz w:val="18"/>
                 <w:szCs w:val="18"/>
-                <w:rPrChange w:id="219" w:author="William Sawyer" w:date="2020-02-14T14:52:00Z">
-                  <w:rPr/>
-                </w:rPrChange>
               </w:rPr>
             </w:pPr>
             <w:r>
@@ -2768,9 +1789,6 @@
                 <w:rFonts w:ascii="Courier" w:hAnsi="Courier"/>
                 <w:sz w:val="18"/>
                 <w:szCs w:val="18"/>
-                <w:rPrChange w:id="220" w:author="William Sawyer" w:date="2020-02-14T14:52:00Z">
-                  <w:rPr/>
-                </w:rPrChange>
               </w:rPr>
               <w:t>$ srun -C gpu  sarus run --mount=type=bind,source=/users/hck04/splits,destination=/splits load/wffppdl/trainingV1.0</w:t>
             </w:r>
@@ -2801,27 +1819,23 @@
           <w:p>
             <w:pPr>
               <w:pStyle w:val="normal0"/>
+              <w:keepNext/>
+              <w:keepLines/>
+              <w:spacing w:before="200"/>
+              <w:outlineLvl w:val="7"/>
               <w:rPr>
                 <w:rFonts w:ascii="Courier" w:hAnsi="Courier"/>
                 <w:b/>
                 <w:sz w:val="18"/>
                 <w:szCs w:val="18"/>
-                <w:rPrChange w:id="221" w:author="William Sawyer" w:date="2020-02-14T14:52:00Z">
-                  <w:rPr>
-                    <w:b/>
-                  </w:rPr>
-                </w:rPrChange>
               </w:rPr>
             </w:pPr>
-            <w:ins w:id="222" w:author="William Sawyer" w:date="2020-02-14T14:52:00Z">
+            <w:ins w:id="70" w:author="William Sawyer" w:date="2020-02-14T14:52:00Z">
               <w:r>
                 <w:rPr>
                   <w:rFonts w:ascii="Courier" w:hAnsi="Courier"/>
                   <w:sz w:val="18"/>
                   <w:szCs w:val="18"/>
-                  <w:rPrChange w:id="223" w:author="William Sawyer" w:date="2020-02-14T14:52:00Z">
-                    <w:rPr/>
-                  </w:rPrChange>
                 </w:rPr>
                 <w:t xml:space="preserve">$ </w:t>
               </w:r>
@@ -2831,23 +1845,8 @@
                 <w:rFonts w:ascii="Courier" w:hAnsi="Courier"/>
                 <w:sz w:val="18"/>
                 <w:szCs w:val="18"/>
-                <w:rPrChange w:id="224" w:author="William Sawyer" w:date="2020-02-14T14:52:00Z">
-                  <w:rPr/>
-                </w:rPrChange>
               </w:rPr>
-              <w:t>srun -C gpu  sarus run --mount=type=bind,source=/users/hck04/splits,destination=/splits --mount=type=bind,source=/users/hck04/results/model_data_keras2,destination=/src/mo</w:t>
-            </w:r>
-            <w:r>
-              <w:rPr>
-                <w:rFonts w:ascii="Courier" w:hAnsi="Courier"/>
-                <w:sz w:val="18"/>
-                <w:szCs w:val="18"/>
-                <w:rPrChange w:id="225" w:author="William Sawyer" w:date="2020-02-14T14:52:00Z">
-                  <w:rPr/>
-                </w:rPrChange>
-              </w:rPr>
-              <w:lastRenderedPageBreak/>
-              <w:t>del_data_keras2 load/wffppdl/trainingV1.0</w:t>
+              <w:t>srun -C gpu  sarus run --mount=type=bind,source=/users/hck04/splits,destination=/splits --mount=type=bind,source=/users/hck04/results/model_data_keras2,destination=/src/model_data_keras2 load/wffppdl/trainingV1.0</w:t>
             </w:r>
           </w:p>
         </w:tc>
@@ -2867,7 +1866,7 @@
       <w:pPr>
         <w:pStyle w:val="normal0"/>
         <w:rPr>
-          <w:ins w:id="226" w:author="William Sawyer" w:date="2020-02-14T14:47:00Z"/>
+          <w:ins w:id="71" w:author="William Sawyer" w:date="2020-02-14T14:47:00Z"/>
           <w:b/>
         </w:rPr>
       </w:pPr>
@@ -2890,45 +1889,19 @@
       <w:pPr>
         <w:pStyle w:val="normal0"/>
         <w:jc w:val="both"/>
-        <w:pPrChange w:id="227" w:author="William Sawyer" w:date="2020-02-14T14:48:00Z">
-          <w:pPr>
-            <w:pStyle w:val="normal0"/>
-          </w:pPr>
-        </w:pPrChange>
       </w:pPr>
       <w:r>
         <w:t>We</w:t>
       </w:r>
-      <w:ins w:id="228" w:author="William Sawyer" w:date="2020-02-14T14:47:00Z">
+      <w:ins w:id="72" w:author="William Sawyer" w:date="2020-02-14T14:47:00Z">
         <w:r>
           <w:t xml:space="preserve"> </w:t>
         </w:r>
       </w:ins>
-      <w:del w:id="229" w:author="William Sawyer" w:date="2020-02-14T14:47:00Z">
-        <w:r>
-          <w:delText xml:space="preserve"> have </w:delText>
-        </w:r>
-      </w:del>
-      <w:r>
-        <w:t xml:space="preserve">managed to install the sarus locally and we </w:t>
-      </w:r>
-      <w:del w:id="230" w:author="William Sawyer" w:date="2020-02-14T14:47:00Z">
-        <w:r>
-          <w:delText xml:space="preserve">have </w:delText>
-        </w:r>
-      </w:del>
-      <w:r>
-        <w:t xml:space="preserve">checked the ability to pull from the docker hub. We </w:t>
-      </w:r>
-      <w:del w:id="231" w:author="William Sawyer" w:date="2020-02-14T14:47:00Z">
-        <w:r>
-          <w:delText xml:space="preserve">have </w:delText>
-        </w:r>
-      </w:del>
-      <w:r>
-        <w:t>created an account in the docker hub and push</w:t>
-      </w:r>
-      <w:ins w:id="232" w:author="William Sawyer" w:date="2020-02-14T14:48:00Z">
+      <w:r>
+        <w:t>managed to install the sarus locally and we checked the ability to pull from the docker hub. We created an account in the docker hub and push</w:t>
+      </w:r>
+      <w:ins w:id="73" w:author="William Sawyer" w:date="2020-02-14T14:48:00Z">
         <w:r>
           <w:t>ed</w:t>
         </w:r>
@@ -2936,7 +1909,7 @@
       <w:r>
         <w:t xml:space="preserve"> the docker image that we made yesterday</w:t>
       </w:r>
-      <w:ins w:id="233" w:author="William Sawyer" w:date="2020-02-14T14:48:00Z">
+      <w:ins w:id="74" w:author="William Sawyer" w:date="2020-02-14T14:48:00Z">
         <w:r>
           <w:t>,</w:t>
         </w:r>
@@ -2944,12 +1917,7 @@
       <w:r>
         <w:t xml:space="preserve"> </w:t>
       </w:r>
-      <w:del w:id="234" w:author="William Sawyer" w:date="2020-02-14T14:48:00Z">
-        <w:r>
-          <w:delText xml:space="preserve">and </w:delText>
-        </w:r>
-      </w:del>
-      <w:ins w:id="235" w:author="William Sawyer" w:date="2020-02-14T14:48:00Z">
+      <w:ins w:id="75" w:author="William Sawyer" w:date="2020-02-14T14:48:00Z">
         <w:r>
           <w:t xml:space="preserve">Now </w:t>
         </w:r>
@@ -2957,7 +1925,7 @@
       <w:r>
         <w:t>we want</w:t>
       </w:r>
-      <w:ins w:id="236" w:author="William Sawyer" w:date="2020-02-14T14:48:00Z">
+      <w:ins w:id="76" w:author="William Sawyer" w:date="2020-02-14T14:48:00Z">
         <w:r>
           <w:t>ed</w:t>
         </w:r>
@@ -2975,30 +1943,9 @@
       <w:pPr>
         <w:pStyle w:val="normal0"/>
         <w:jc w:val="both"/>
-        <w:pPrChange w:id="237" w:author="William Sawyer" w:date="2020-02-14T14:49:00Z">
-          <w:pPr>
-            <w:pStyle w:val="normal0"/>
-          </w:pPr>
-        </w:pPrChange>
-      </w:pPr>
-      <w:r>
-        <w:t xml:space="preserve">Sample data is uploaded to </w:t>
-      </w:r>
-      <w:del w:id="238" w:author="William Sawyer" w:date="2020-02-14T14:48:00Z">
-        <w:r>
-          <w:delText xml:space="preserve">the </w:delText>
-        </w:r>
-      </w:del>
-      <w:r>
-        <w:t xml:space="preserve">Daint to have the data </w:t>
-      </w:r>
-      <w:del w:id="239" w:author="William Sawyer" w:date="2020-02-14T14:48:00Z">
-        <w:r>
-          <w:delText xml:space="preserve">to be </w:delText>
-        </w:r>
-      </w:del>
-      <w:r>
-        <w:t xml:space="preserve">mounted into the container for testing the synching process. </w:t>
+      </w:pPr>
+      <w:r>
+        <w:t xml:space="preserve">Sample data is uploaded to Daint to have the data mounted into the container for testing the synching process. </w:t>
       </w:r>
     </w:p>
     <w:p>
@@ -3010,50 +1957,27 @@
       <w:pPr>
         <w:pStyle w:val="normal0"/>
         <w:jc w:val="both"/>
-        <w:pPrChange w:id="240" w:author="William Sawyer" w:date="2020-02-14T14:50:00Z">
-          <w:pPr>
-            <w:pStyle w:val="normal0"/>
-          </w:pPr>
-        </w:pPrChange>
       </w:pPr>
       <w:r>
         <w:t xml:space="preserve">We faced the issue that the stager logger </w:t>
       </w:r>
-      <w:del w:id="241" w:author="William Sawyer" w:date="2020-02-14T14:49:00Z">
-        <w:r>
-          <w:delText xml:space="preserve">is </w:delText>
-        </w:r>
-      </w:del>
-      <w:ins w:id="242" w:author="William Sawyer" w:date="2020-02-14T14:49:00Z">
-        <w:r>
-          <w:t>was</w:t>
-        </w:r>
-        <w:r>
-          <w:t xml:space="preserve"> </w:t>
+      <w:ins w:id="77" w:author="William Sawyer" w:date="2020-02-14T14:49:00Z">
+        <w:r>
+          <w:t xml:space="preserve">was </w:t>
         </w:r>
       </w:ins>
       <w:r>
         <w:t xml:space="preserve">logging inside the container and therefore, </w:t>
       </w:r>
-      <w:ins w:id="243" w:author="William Sawyer" w:date="2020-02-14T14:49:00Z">
-        <w:r>
-          <w:t xml:space="preserve">the logs </w:t>
-        </w:r>
-      </w:ins>
-      <w:del w:id="244" w:author="William Sawyer" w:date="2020-02-14T14:49:00Z">
-        <w:r>
-          <w:delText>it is gone</w:delText>
-        </w:r>
-      </w:del>
-      <w:ins w:id="245" w:author="William Sawyer" w:date="2020-02-14T14:49:00Z">
-        <w:r>
-          <w:t>disappeared</w:t>
+      <w:ins w:id="78" w:author="William Sawyer" w:date="2020-02-14T14:49:00Z">
+        <w:r>
+          <w:t>the logs disappeared</w:t>
         </w:r>
       </w:ins>
       <w:r>
         <w:t xml:space="preserve"> after the execution of the container. The source code was adopted to generate the log file as standard output (stdout) as well</w:t>
       </w:r>
-      <w:ins w:id="246" w:author="William Sawyer" w:date="2020-02-14T14:50:00Z">
+      <w:ins w:id="79" w:author="William Sawyer" w:date="2020-02-14T14:50:00Z">
         <w:r>
           <w:t>,</w:t>
         </w:r>
@@ -3081,8 +2005,8 @@
       <w:pPr>
         <w:pStyle w:val="Heading3"/>
       </w:pPr>
-      <w:bookmarkStart w:id="247" w:name="_imsdg13us28e" w:colFirst="0" w:colLast="0"/>
-      <w:bookmarkEnd w:id="247"/>
+      <w:bookmarkStart w:id="80" w:name="_imsdg13us28e" w:colFirst="0" w:colLast="0"/>
+      <w:bookmarkEnd w:id="80"/>
       <w:r>
         <w:t>Day 3 (05/12/2019) Summary</w:t>
       </w:r>
@@ -3105,7 +2029,7 @@
       <w:pPr>
         <w:pStyle w:val="normal0"/>
         <w:rPr>
-          <w:ins w:id="248" w:author="William Sawyer" w:date="2020-02-14T14:53:00Z"/>
+          <w:ins w:id="81" w:author="William Sawyer" w:date="2020-02-14T14:53:00Z"/>
           <w:b/>
         </w:rPr>
       </w:pPr>
@@ -3115,7 +2039,7 @@
         </w:rPr>
         <w:t>Check open MPI version inside container</w:t>
       </w:r>
-      <w:ins w:id="249" w:author="William Sawyer" w:date="2020-02-14T14:53:00Z">
+      <w:ins w:id="82" w:author="William Sawyer" w:date="2020-02-14T14:53:00Z">
         <w:r>
           <w:rPr>
             <w:b/>
@@ -3128,14 +2052,6 @@
       <w:pPr>
         <w:pStyle w:val="normal0"/>
       </w:pPr>
-      <w:del w:id="250" w:author="William Sawyer" w:date="2020-02-14T14:53:00Z">
-        <w:r>
-          <w:rPr>
-            <w:b/>
-          </w:rPr>
-          <w:delText xml:space="preserve"> </w:delText>
-        </w:r>
-      </w:del>
     </w:p>
     <w:p>
       <w:pPr>
@@ -3146,9 +2062,6 @@
           <w:rFonts w:ascii="Courier" w:hAnsi="Courier" w:cs="Courier New"/>
           <w:sz w:val="18"/>
           <w:szCs w:val="18"/>
-          <w:rPrChange w:id="251" w:author="William Sawyer" w:date="2020-02-14T14:53:00Z">
-            <w:rPr/>
-          </w:rPrChange>
         </w:rPr>
       </w:pPr>
       <w:r>
@@ -3156,9 +2069,6 @@
           <w:rFonts w:ascii="Courier" w:hAnsi="Courier" w:cs="Courier New"/>
           <w:sz w:val="18"/>
           <w:szCs w:val="18"/>
-          <w:rPrChange w:id="252" w:author="William Sawyer" w:date="2020-02-14T14:53:00Z">
-            <w:rPr/>
-          </w:rPrChange>
         </w:rPr>
         <w:t>#docker run --entrypoint=bash -ti wfppdl/parallel_training:v2.0</w:t>
       </w:r>
@@ -3169,7 +2079,7 @@
         <w:widowControl w:val="0"/>
         <w:spacing w:line="240" w:lineRule="auto"/>
         <w:rPr>
-          <w:ins w:id="253" w:author="William Sawyer" w:date="2020-02-14T14:42:00Z"/>
+          <w:ins w:id="83" w:author="William Sawyer" w:date="2020-02-14T14:42:00Z"/>
         </w:rPr>
       </w:pPr>
     </w:p>
@@ -3179,15 +2089,8 @@
         <w:widowControl w:val="0"/>
         <w:spacing w:line="240" w:lineRule="auto"/>
         <w:jc w:val="both"/>
-        <w:pPrChange w:id="254" w:author="William Sawyer" w:date="2020-02-14T14:43:00Z">
-          <w:pPr>
-            <w:pStyle w:val="normal0"/>
-            <w:widowControl w:val="0"/>
-            <w:spacing w:line="240" w:lineRule="auto"/>
-          </w:pPr>
-        </w:pPrChange>
-      </w:pPr>
-      <w:ins w:id="255" w:author="William Sawyer" w:date="2020-02-14T14:42:00Z">
+      </w:pPr>
+      <w:ins w:id="84" w:author="William Sawyer" w:date="2020-02-14T14:42:00Z">
         <w:r>
           <w:t xml:space="preserve">On </w:t>
         </w:r>
@@ -3195,7 +2098,7 @@
       <w:r>
         <w:t>Day 2 we tried to containerize the non-parallel training part “kitti_train.py”,</w:t>
       </w:r>
-      <w:ins w:id="256" w:author="William Sawyer" w:date="2020-02-14T14:43:00Z">
+      <w:ins w:id="85" w:author="William Sawyer" w:date="2020-02-14T14:43:00Z">
         <w:r>
           <w:t xml:space="preserve"> and</w:t>
         </w:r>
@@ -3203,20 +2106,15 @@
       <w:r>
         <w:t xml:space="preserve"> it </w:t>
       </w:r>
-      <w:ins w:id="257" w:author="William Sawyer" w:date="2020-02-14T14:43:00Z">
+      <w:ins w:id="86" w:author="William Sawyer" w:date="2020-02-14T14:43:00Z">
         <w:r>
           <w:t>was</w:t>
         </w:r>
       </w:ins>
-      <w:del w:id="258" w:author="William Sawyer" w:date="2020-02-14T14:43:00Z">
-        <w:r>
-          <w:delText>is</w:delText>
-        </w:r>
-      </w:del>
       <w:r>
         <w:t xml:space="preserve"> successful. The main task today is to use the parallel training version “kitti_train_horovod.py” which is based on horovod and keras framework for container</w:t>
       </w:r>
-      <w:ins w:id="259" w:author="William Sawyer" w:date="2020-02-14T14:43:00Z">
+      <w:ins w:id="87" w:author="William Sawyer" w:date="2020-02-14T14:43:00Z">
         <w:r>
           <w:t>i</w:t>
         </w:r>
@@ -3224,16 +2122,11 @@
       <w:r>
         <w:t>z</w:t>
       </w:r>
-      <w:ins w:id="260" w:author="William Sawyer" w:date="2020-02-14T14:43:00Z">
+      <w:ins w:id="88" w:author="William Sawyer" w:date="2020-02-14T14:43:00Z">
         <w:r>
           <w:t>ation</w:t>
         </w:r>
       </w:ins>
-      <w:del w:id="261" w:author="William Sawyer" w:date="2020-02-14T14:43:00Z">
-        <w:r>
-          <w:delText>ing</w:delText>
-        </w:r>
-      </w:del>
       <w:r>
         <w:t xml:space="preserve">. </w:t>
       </w:r>
@@ -3252,25 +2145,13 @@
         <w:spacing w:line="240" w:lineRule="auto"/>
         <w:jc w:val="both"/>
         <w:rPr>
-          <w:del w:id="262" w:author="William Sawyer" w:date="2020-02-14T14:47:00Z"/>
-        </w:rPr>
-        <w:pPrChange w:id="263" w:author="William Sawyer" w:date="2020-02-14T14:47:00Z">
-          <w:pPr>
-            <w:pStyle w:val="normal0"/>
-            <w:widowControl w:val="0"/>
-            <w:spacing w:line="240" w:lineRule="auto"/>
-          </w:pPr>
-        </w:pPrChange>
+          <w:ins w:id="89" w:author="William Sawyer" w:date="2020-02-14T14:44:00Z"/>
+        </w:rPr>
       </w:pPr>
       <w:r>
         <w:t xml:space="preserve">The issue we faced </w:t>
       </w:r>
-      <w:del w:id="264" w:author="William Sawyer" w:date="2020-02-14T14:44:00Z">
-        <w:r>
-          <w:delText xml:space="preserve">is </w:delText>
-        </w:r>
-      </w:del>
-      <w:ins w:id="265" w:author="William Sawyer" w:date="2020-02-14T14:44:00Z">
+      <w:ins w:id="90" w:author="William Sawyer" w:date="2020-02-14T14:44:00Z">
         <w:r>
           <w:t xml:space="preserve">was that </w:t>
         </w:r>
@@ -3278,7 +2159,7 @@
       <w:r>
         <w:t>the openMPI version is not compatible with the system.  We tried two strategies to address it</w:t>
       </w:r>
-      <w:ins w:id="266" w:author="William Sawyer" w:date="2020-02-14T14:44:00Z">
+      <w:ins w:id="91" w:author="William Sawyer" w:date="2020-02-14T14:44:00Z">
         <w:r>
           <w:t>:</w:t>
         </w:r>
@@ -3286,11 +2167,83 @@
       <w:r>
         <w:t xml:space="preserve"> a) Replace/downgrade the openMPI version from 4.0 to 3.1.4 in base image, and b) downgrade openMPI in our image “dockerfile_parallel_v2.1”</w:t>
       </w:r>
-      <w:ins w:id="267" w:author="William Sawyer" w:date="2020-02-14T14:47:00Z">
+      <w:ins w:id="92" w:author="William Sawyer" w:date="2020-02-14T14:47:00Z">
         <w:r>
           <w:t xml:space="preserve">. </w:t>
         </w:r>
       </w:ins>
+      <w:r>
+        <w:t xml:space="preserve">In the end approach a) worked and the container </w:t>
+      </w:r>
+      <w:ins w:id="93" w:author="William Sawyer" w:date="2020-02-14T14:44:00Z">
+        <w:r>
+          <w:t xml:space="preserve">could </w:t>
+        </w:r>
+      </w:ins>
+      <w:r>
+        <w:t>now run with an arbitrary number of GPUs (one GPU per Node) in parallel.</w:t>
+      </w:r>
+    </w:p>
+    <w:p>
+      <w:pPr>
+        <w:pStyle w:val="normal0"/>
+        <w:widowControl w:val="0"/>
+        <w:spacing w:line="240" w:lineRule="auto"/>
+      </w:pPr>
+    </w:p>
+    <w:p>
+      <w:pPr>
+        <w:pStyle w:val="normal0"/>
+        <w:widowControl w:val="0"/>
+        <w:spacing w:line="240" w:lineRule="auto"/>
+        <w:rPr>
+          <w:ins w:id="94" w:author="William Sawyer" w:date="2020-02-14T14:44:00Z"/>
+        </w:rPr>
+      </w:pPr>
+      <w:r>
+        <w:t>The container can be found here:</w:t>
+      </w:r>
+    </w:p>
+    <w:p>
+      <w:pPr>
+        <w:pStyle w:val="normal0"/>
+        <w:widowControl w:val="0"/>
+        <w:spacing w:line="240" w:lineRule="auto"/>
+        <w:rPr>
+          <w:ins w:id="95" w:author="William Sawyer" w:date="2020-02-14T14:44:00Z"/>
+        </w:rPr>
+      </w:pPr>
+    </w:p>
+    <w:p>
+      <w:pPr>
+        <w:pStyle w:val="normal0"/>
+        <w:widowControl w:val="0"/>
+        <w:spacing w:line="240" w:lineRule="auto"/>
+        <w:rPr>
+          <w:rFonts w:ascii="Courier" w:hAnsi="Courier" w:cs="Courier New"/>
+          <w:sz w:val="18"/>
+          <w:szCs w:val="18"/>
+        </w:rPr>
+      </w:pPr>
+      <w:hyperlink r:id="rId8">
+        <w:r>
+          <w:rPr>
+            <w:rFonts w:ascii="Courier" w:hAnsi="Courier" w:cs="Courier New"/>
+            <w:color w:val="1155CC"/>
+            <w:sz w:val="18"/>
+            <w:szCs w:val="18"/>
+            <w:u w:val="single"/>
+          </w:rPr>
+          <w:t>https://hub.docker.com/repository/docker/janvog/parallel_training</w:t>
+        </w:r>
+      </w:hyperlink>
+    </w:p>
+    <w:p>
+      <w:pPr>
+        <w:pStyle w:val="normal0"/>
+        <w:widowControl w:val="0"/>
+        <w:spacing w:line="240" w:lineRule="auto"/>
+      </w:pPr>
     </w:p>
     <w:p>
       <w:pPr>
@@ -3298,211 +2251,27 @@
         <w:widowControl w:val="0"/>
         <w:spacing w:line="240" w:lineRule="auto"/>
         <w:jc w:val="both"/>
-        <w:rPr>
-          <w:ins w:id="268" w:author="William Sawyer" w:date="2020-02-14T14:44:00Z"/>
-        </w:rPr>
-        <w:pPrChange w:id="269" w:author="William Sawyer" w:date="2020-02-14T14:47:00Z">
-          <w:pPr>
-            <w:pStyle w:val="normal0"/>
-            <w:widowControl w:val="0"/>
-            <w:spacing w:line="240" w:lineRule="auto"/>
-          </w:pPr>
-        </w:pPrChange>
-      </w:pPr>
-      <w:r>
-        <w:t xml:space="preserve">In the end approach a) worked and the container </w:t>
-      </w:r>
-      <w:del w:id="270" w:author="William Sawyer" w:date="2020-02-14T14:44:00Z">
-        <w:r>
-          <w:delText xml:space="preserve">can </w:delText>
-        </w:r>
-      </w:del>
-      <w:ins w:id="271" w:author="William Sawyer" w:date="2020-02-14T14:44:00Z">
-        <w:r>
-          <w:t xml:space="preserve">could </w:t>
-        </w:r>
-      </w:ins>
-      <w:r>
-        <w:t>now run with an arbitrary number of GPUs (one GPU per Node) in parallel.</w:t>
-      </w:r>
-    </w:p>
-    <w:p>
-      <w:pPr>
-        <w:pStyle w:val="normal0"/>
-        <w:widowControl w:val="0"/>
-        <w:spacing w:line="240" w:lineRule="auto"/>
-      </w:pPr>
-    </w:p>
-    <w:p>
-      <w:pPr>
-        <w:pStyle w:val="normal0"/>
-        <w:widowControl w:val="0"/>
-        <w:spacing w:line="240" w:lineRule="auto"/>
-        <w:rPr>
-          <w:ins w:id="272" w:author="William Sawyer" w:date="2020-02-14T14:44:00Z"/>
-        </w:rPr>
-      </w:pPr>
-      <w:r>
-        <w:t>The container can be found here:</w:t>
-      </w:r>
-    </w:p>
-    <w:p>
-      <w:pPr>
-        <w:pStyle w:val="normal0"/>
-        <w:widowControl w:val="0"/>
-        <w:spacing w:line="240" w:lineRule="auto"/>
-        <w:rPr>
-          <w:ins w:id="273" w:author="William Sawyer" w:date="2020-02-14T14:44:00Z"/>
-        </w:rPr>
-      </w:pPr>
-    </w:p>
-    <w:p>
-      <w:pPr>
-        <w:pStyle w:val="normal0"/>
-        <w:widowControl w:val="0"/>
-        <w:spacing w:line="240" w:lineRule="auto"/>
-        <w:rPr>
-          <w:rFonts w:ascii="Courier" w:hAnsi="Courier" w:cs="Courier New"/>
-          <w:sz w:val="18"/>
-          <w:szCs w:val="18"/>
-          <w:rPrChange w:id="274" w:author="William Sawyer" w:date="2020-02-14T14:53:00Z">
-            <w:rPr/>
-          </w:rPrChange>
-        </w:rPr>
-      </w:pPr>
-      <w:del w:id="275" w:author="William Sawyer" w:date="2020-02-14T14:44:00Z">
-        <w:r>
-          <w:rPr>
-            <w:rFonts w:ascii="Courier" w:hAnsi="Courier" w:cs="Courier New"/>
-            <w:sz w:val="18"/>
-            <w:szCs w:val="18"/>
-            <w:rPrChange w:id="276" w:author="William Sawyer" w:date="2020-02-14T14:53:00Z">
-              <w:rPr/>
-            </w:rPrChange>
-          </w:rPr>
-          <w:delText xml:space="preserve"> </w:delText>
-        </w:r>
-      </w:del>
-      <w:r>
-        <w:rPr>
-          <w:rFonts w:ascii="Courier" w:hAnsi="Courier" w:cs="Courier New"/>
-          <w:sz w:val="18"/>
-          <w:szCs w:val="18"/>
-          <w:rPrChange w:id="277" w:author="William Sawyer" w:date="2020-02-14T14:53:00Z">
-            <w:rPr/>
-          </w:rPrChange>
-        </w:rPr>
-        <w:fldChar w:fldCharType="begin"/>
-      </w:r>
-      <w:r>
-        <w:rPr>
-          <w:rFonts w:ascii="Courier" w:hAnsi="Courier" w:cs="Courier New"/>
-          <w:sz w:val="18"/>
-          <w:szCs w:val="18"/>
-          <w:rPrChange w:id="278" w:author="William Sawyer" w:date="2020-02-14T14:53:00Z">
-            <w:rPr/>
-          </w:rPrChange>
-        </w:rPr>
-        <w:instrText xml:space="preserve"> HYPERLINK "https://hub.docker.com/repository/docker/janvog/parallel_training" \h </w:instrText>
-      </w:r>
-      <w:r>
-        <w:rPr>
-          <w:rFonts w:ascii="Courier" w:hAnsi="Courier" w:cs="Courier New"/>
-          <w:sz w:val="18"/>
-          <w:szCs w:val="18"/>
-          <w:rPrChange w:id="279" w:author="William Sawyer" w:date="2020-02-14T14:53:00Z">
-            <w:rPr/>
-          </w:rPrChange>
-        </w:rPr>
-        <w:fldChar w:fldCharType="separate"/>
-      </w:r>
-      <w:r>
-        <w:rPr>
-          <w:rFonts w:ascii="Courier" w:hAnsi="Courier" w:cs="Courier New"/>
-          <w:color w:val="1155CC"/>
-          <w:sz w:val="18"/>
-          <w:szCs w:val="18"/>
-          <w:u w:val="single"/>
-          <w:rPrChange w:id="280" w:author="William Sawyer" w:date="2020-02-14T14:53:00Z">
-            <w:rPr>
-              <w:color w:val="1155CC"/>
-              <w:u w:val="single"/>
-            </w:rPr>
-          </w:rPrChange>
-        </w:rPr>
-        <w:t>https://hub.docker.com/repository/docker/janvog/parallel_training</w:t>
-      </w:r>
-      <w:r>
-        <w:rPr>
-          <w:rFonts w:ascii="Courier" w:hAnsi="Courier" w:cs="Courier New"/>
-          <w:color w:val="1155CC"/>
-          <w:sz w:val="18"/>
-          <w:szCs w:val="18"/>
-          <w:u w:val="single"/>
-          <w:rPrChange w:id="281" w:author="William Sawyer" w:date="2020-02-14T14:53:00Z">
-            <w:rPr>
-              <w:color w:val="1155CC"/>
-              <w:u w:val="single"/>
-            </w:rPr>
-          </w:rPrChange>
-        </w:rPr>
-        <w:fldChar w:fldCharType="end"/>
-      </w:r>
-    </w:p>
-    <w:p>
-      <w:pPr>
-        <w:pStyle w:val="normal0"/>
-        <w:widowControl w:val="0"/>
-        <w:spacing w:line="240" w:lineRule="auto"/>
-      </w:pPr>
-    </w:p>
-    <w:p>
-      <w:pPr>
-        <w:pStyle w:val="normal0"/>
-        <w:widowControl w:val="0"/>
-        <w:spacing w:line="240" w:lineRule="auto"/>
-        <w:jc w:val="both"/>
-        <w:pPrChange w:id="282" w:author="William Sawyer" w:date="2020-02-14T14:47:00Z">
-          <w:pPr>
-            <w:pStyle w:val="normal0"/>
-            <w:widowControl w:val="0"/>
-            <w:spacing w:line="240" w:lineRule="auto"/>
-          </w:pPr>
-        </w:pPrChange>
       </w:pPr>
       <w:r>
         <w:t>In this DL training process, we use</w:t>
       </w:r>
-      <w:ins w:id="283" w:author="William Sawyer" w:date="2020-02-14T14:45:00Z">
+      <w:ins w:id="96" w:author="William Sawyer" w:date="2020-02-14T14:45:00Z">
         <w:r>
           <w:t>d</w:t>
         </w:r>
       </w:ins>
       <w:r>
-        <w:t xml:space="preserve"> 15 number epochs, 5090 training samples, 8 images/frames for each sample, </w:t>
-      </w:r>
-      <w:del w:id="284" w:author="William Sawyer" w:date="2020-02-14T14:45:00Z">
-        <w:r>
-          <w:delText xml:space="preserve"> </w:delText>
-        </w:r>
-      </w:del>
-      <w:r>
-        <w:t xml:space="preserve">with 128*160*3 for dimensions for each frame. </w:t>
-      </w:r>
-      <w:ins w:id="285" w:author="William Sawyer" w:date="2020-02-14T14:45:00Z">
+        <w:t xml:space="preserve"> 15 number epochs, 5090 training samples, 8 images/frames for each sample, with 128*160*3 for dimensions for each frame. </w:t>
+      </w:r>
+      <w:ins w:id="97" w:author="William Sawyer" w:date="2020-02-14T14:45:00Z">
         <w:r>
           <w:t>The</w:t>
         </w:r>
       </w:ins>
-      <w:del w:id="286" w:author="William Sawyer" w:date="2020-02-14T14:45:00Z">
-        <w:r>
-          <w:delText>15</w:delText>
-        </w:r>
-      </w:del>
       <w:r>
         <w:t xml:space="preserve"> batch size </w:t>
       </w:r>
-      <w:ins w:id="287" w:author="William Sawyer" w:date="2020-02-14T14:45:00Z">
+      <w:ins w:id="98" w:author="William Sawyer" w:date="2020-02-14T14:45:00Z">
         <w:r>
           <w:t xml:space="preserve">was 15, </w:t>
         </w:r>
@@ -3510,7 +2279,7 @@
       <w:r>
         <w:t>and 500 per epoch for each training (</w:t>
       </w:r>
-      <w:ins w:id="288" w:author="William Sawyer" w:date="2020-02-14T14:46:00Z">
+      <w:ins w:id="99" w:author="William Sawyer" w:date="2020-02-14T14:46:00Z">
         <w:r>
           <w:t xml:space="preserve">on </w:t>
         </w:r>
@@ -3518,7 +2287,7 @@
       <w:r>
         <w:t>one GPU). We test</w:t>
       </w:r>
-      <w:ins w:id="289" w:author="William Sawyer" w:date="2020-02-14T14:46:00Z">
+      <w:ins w:id="100" w:author="William Sawyer" w:date="2020-02-14T14:46:00Z">
         <w:r>
           <w:t>ed</w:t>
         </w:r>
@@ -3526,12 +2295,7 @@
       <w:r>
         <w:t xml:space="preserve"> the training performance by varying the GPUs numbers, and the results are demonstrated </w:t>
       </w:r>
-      <w:del w:id="290" w:author="William Sawyer" w:date="2020-02-14T14:46:00Z">
-        <w:r>
-          <w:delText xml:space="preserve">below </w:delText>
-        </w:r>
-      </w:del>
-      <w:ins w:id="291" w:author="William Sawyer" w:date="2020-02-14T14:46:00Z">
+      <w:ins w:id="101" w:author="William Sawyer" w:date="2020-02-14T14:46:00Z">
         <w:r>
           <w:t xml:space="preserve">in the </w:t>
         </w:r>
@@ -3539,12 +2303,7 @@
       <w:r>
         <w:t xml:space="preserve">table and </w:t>
       </w:r>
-      <w:del w:id="292" w:author="William Sawyer" w:date="2020-02-14T14:46:00Z">
-        <w:r>
-          <w:delText>image</w:delText>
-        </w:r>
-      </w:del>
-      <w:ins w:id="293" w:author="William Sawyer" w:date="2020-02-14T14:46:00Z">
+      <w:ins w:id="102" w:author="William Sawyer" w:date="2020-02-14T14:46:00Z">
         <w:r>
           <w:t>figure below.</w:t>
         </w:r>
@@ -3667,7 +2426,6 @@
               <w:spacing w:line="240" w:lineRule="auto"/>
             </w:pPr>
             <w:r>
-              <w:lastRenderedPageBreak/>
               <w:t>1</w:t>
             </w:r>
           </w:p>
@@ -4160,7 +2918,7 @@
                     <pic:cNvPicPr preferRelativeResize="0"/>
                   </pic:nvPicPr>
                   <pic:blipFill>
-                    <a:blip r:embed="rId8"/>
+                    <a:blip r:embed="rId9"/>
                     <a:srcRect/>
                     <a:stretch>
                       <a:fillRect/>
@@ -4199,7 +2957,7 @@
         <w:widowControl w:val="0"/>
         <w:spacing w:line="240" w:lineRule="auto"/>
         <w:rPr>
-          <w:ins w:id="294" w:author="William Sawyer" w:date="2020-02-14T14:46:00Z"/>
+          <w:ins w:id="103" w:author="William Sawyer" w:date="2020-02-14T14:46:00Z"/>
           <w:b/>
         </w:rPr>
       </w:pPr>
@@ -4226,23 +2984,11 @@
         <w:widowControl w:val="0"/>
         <w:spacing w:line="240" w:lineRule="auto"/>
         <w:jc w:val="both"/>
-        <w:pPrChange w:id="295" w:author="William Sawyer" w:date="2020-02-14T14:46:00Z">
-          <w:pPr>
-            <w:pStyle w:val="normal0"/>
-            <w:widowControl w:val="0"/>
-            <w:spacing w:line="240" w:lineRule="auto"/>
-          </w:pPr>
-        </w:pPrChange>
       </w:pPr>
       <w:r>
         <w:t xml:space="preserve">The Task 2 docker image </w:t>
       </w:r>
-      <w:del w:id="296" w:author="William Sawyer" w:date="2020-02-14T14:36:00Z">
-        <w:r>
-          <w:delText xml:space="preserve">is </w:delText>
-        </w:r>
-      </w:del>
-      <w:ins w:id="297" w:author="William Sawyer" w:date="2020-02-14T14:36:00Z">
+      <w:ins w:id="104" w:author="William Sawyer" w:date="2020-02-14T14:36:00Z">
         <w:r>
           <w:t xml:space="preserve">was </w:t>
         </w:r>
@@ -4250,7 +2996,7 @@
       <w:r>
         <w:t xml:space="preserve">built again with </w:t>
       </w:r>
-      <w:ins w:id="298" w:author="William Sawyer" w:date="2020-02-14T14:36:00Z">
+      <w:ins w:id="105" w:author="William Sawyer" w:date="2020-02-14T14:36:00Z">
         <w:r>
           <w:t xml:space="preserve">Ubuntu </w:t>
         </w:r>
@@ -4258,20 +3004,15 @@
       <w:r>
         <w:t>base image</w:t>
       </w:r>
-      <w:ins w:id="299" w:author="William Sawyer" w:date="2020-02-14T14:37:00Z">
+      <w:ins w:id="106" w:author="William Sawyer" w:date="2020-02-14T14:37:00Z">
         <w:r>
           <w:t xml:space="preserve">, </w:t>
         </w:r>
       </w:ins>
-      <w:del w:id="300" w:author="William Sawyer" w:date="2020-02-14T14:37:00Z">
-        <w:r>
-          <w:delText xml:space="preserve"> of ubuntu </w:delText>
-        </w:r>
-      </w:del>
       <w:r>
         <w:t>and we were able to build all the dependencies in the new image and managed to run it local (it was pushed to Github). Then</w:t>
       </w:r>
-      <w:ins w:id="301" w:author="William Sawyer" w:date="2020-02-14T14:37:00Z">
+      <w:ins w:id="107" w:author="William Sawyer" w:date="2020-02-14T14:37:00Z">
         <w:r>
           <w:t xml:space="preserve"> the</w:t>
         </w:r>
@@ -4279,7 +3020,7 @@
       <w:r>
         <w:t xml:space="preserve"> image was uploaded to the Daint</w:t>
       </w:r>
-      <w:ins w:id="302" w:author="William Sawyer" w:date="2020-02-14T14:37:00Z">
+      <w:ins w:id="108" w:author="William Sawyer" w:date="2020-02-14T14:37:00Z">
         <w:r>
           <w:t>,</w:t>
         </w:r>
@@ -4287,20 +3028,15 @@
       <w:r>
         <w:t xml:space="preserve"> and we were able to run it, but we had an issue with “get.size function” to identify the number of processors to be used for load balanc</w:t>
       </w:r>
-      <w:ins w:id="303" w:author="William Sawyer" w:date="2020-02-14T14:37:00Z">
+      <w:ins w:id="109" w:author="William Sawyer" w:date="2020-02-14T14:37:00Z">
         <w:r>
           <w:t>ing</w:t>
         </w:r>
       </w:ins>
-      <w:del w:id="304" w:author="William Sawyer" w:date="2020-02-14T14:37:00Z">
-        <w:r>
-          <w:delText>er</w:delText>
-        </w:r>
-      </w:del>
       <w:r>
         <w:t>.  We managed to address the issues with the code and run the Pystager in</w:t>
       </w:r>
-      <w:ins w:id="305" w:author="William Sawyer" w:date="2020-02-14T14:37:00Z">
+      <w:ins w:id="110" w:author="William Sawyer" w:date="2020-02-14T14:37:00Z">
         <w:r>
           <w:t xml:space="preserve"> </w:t>
         </w:r>
@@ -4308,33 +3044,23 @@
       <w:r>
         <w:t xml:space="preserve">the container, even though a problem in the configuration file prevented us </w:t>
       </w:r>
-      <w:ins w:id="306" w:author="William Sawyer" w:date="2020-02-14T14:37:00Z">
+      <w:ins w:id="111" w:author="William Sawyer" w:date="2020-02-14T14:37:00Z">
         <w:r>
           <w:t xml:space="preserve">from running </w:t>
         </w:r>
       </w:ins>
-      <w:del w:id="307" w:author="William Sawyer" w:date="2020-02-14T14:37:00Z">
-        <w:r>
-          <w:delText xml:space="preserve">to run </w:delText>
-        </w:r>
-      </w:del>
       <w:r>
         <w:t>the code until the end. But in general, we were successful</w:t>
       </w:r>
-      <w:ins w:id="308" w:author="William Sawyer" w:date="2020-02-14T14:38:00Z">
+      <w:ins w:id="112" w:author="William Sawyer" w:date="2020-02-14T14:38:00Z">
         <w:r>
           <w:t xml:space="preserve"> at</w:t>
         </w:r>
       </w:ins>
-      <w:del w:id="309" w:author="William Sawyer" w:date="2020-02-14T14:38:00Z">
-        <w:r>
-          <w:delText>ly</w:delText>
-        </w:r>
-      </w:del>
       <w:r>
         <w:t xml:space="preserve"> port</w:t>
       </w:r>
-      <w:ins w:id="310" w:author="William Sawyer" w:date="2020-02-14T14:38:00Z">
+      <w:ins w:id="113" w:author="William Sawyer" w:date="2020-02-14T14:38:00Z">
         <w:r>
           <w:t>ing</w:t>
         </w:r>
@@ -4342,12 +3068,7 @@
       <w:r>
         <w:t xml:space="preserve"> the code </w:t>
       </w:r>
-      <w:del w:id="311" w:author="William Sawyer" w:date="2020-02-14T14:38:00Z">
-        <w:r>
-          <w:delText xml:space="preserve">and </w:delText>
-        </w:r>
-      </w:del>
-      <w:ins w:id="312" w:author="William Sawyer" w:date="2020-02-14T14:38:00Z">
+      <w:ins w:id="114" w:author="William Sawyer" w:date="2020-02-14T14:38:00Z">
         <w:r>
           <w:t xml:space="preserve">with </w:t>
         </w:r>
@@ -4355,7 +3076,7 @@
       <w:r>
         <w:t>all the dependencies and managed to run it on the Dain through</w:t>
       </w:r>
-      <w:ins w:id="313" w:author="William Sawyer" w:date="2020-02-14T14:38:00Z">
+      <w:ins w:id="115" w:author="William Sawyer" w:date="2020-02-14T14:38:00Z">
         <w:r>
           <w:t>t</w:t>
         </w:r>
@@ -4389,11 +3110,11 @@
       <w:pPr>
         <w:pStyle w:val="Heading3"/>
         <w:rPr>
-          <w:ins w:id="314" w:author="William Sawyer" w:date="2020-02-14T14:38:00Z"/>
-        </w:rPr>
-      </w:pPr>
-      <w:bookmarkStart w:id="315" w:name="_k3gyjad52z2r" w:colFirst="0" w:colLast="0"/>
-      <w:bookmarkEnd w:id="315"/>
+          <w:ins w:id="116" w:author="William Sawyer" w:date="2020-02-14T14:38:00Z"/>
+        </w:rPr>
+      </w:pPr>
+      <w:bookmarkStart w:id="117" w:name="_k3gyjad52z2r" w:colFirst="0" w:colLast="0"/>
+      <w:bookmarkEnd w:id="117"/>
       <w:r>
         <w:t>Final Conclusion and comments</w:t>
       </w:r>
@@ -4401,22 +3122,8 @@
     <w:p>
       <w:pPr>
         <w:pStyle w:val="normal0"/>
-        <w:rPr>
-          <w:rPrChange w:id="316" w:author="William Sawyer" w:date="2020-02-14T14:38:00Z">
-            <w:rPr>
-              <w:color w:val="24292E"/>
-              <w:sz w:val="24"/>
-              <w:szCs w:val="24"/>
-            </w:rPr>
-          </w:rPrChange>
-        </w:rPr>
-        <w:pPrChange w:id="317" w:author="William Sawyer" w:date="2020-02-14T14:38:00Z">
-          <w:pPr>
-            <w:pStyle w:val="Heading3"/>
-          </w:pPr>
-        </w:pPrChange>
-      </w:pPr>
-      <w:ins w:id="318" w:author="William Sawyer" w:date="2020-02-14T14:38:00Z">
+      </w:pPr>
+      <w:ins w:id="118" w:author="William Sawyer" w:date="2020-02-14T14:38:00Z">
         <w:r>
           <w:t>See Day 3 Summary.</w:t>
         </w:r>
@@ -4424,126 +3131,10 @@
     </w:p>
     <w:p>
       <w:pPr>
-        <w:pStyle w:val="normal0"/>
-        <w:numPr>
-          <w:ilvl w:val="0"/>
-          <w:numId w:val="1"/>
-        </w:numPr>
-        <w:spacing w:before="60"/>
-        <w:rPr>
-          <w:del w:id="319" w:author="William Sawyer" w:date="2020-02-14T14:36:00Z"/>
-        </w:rPr>
-      </w:pPr>
-      <w:del w:id="320" w:author="William Sawyer" w:date="2020-02-14T14:36:00Z">
-        <w:r>
-          <w:rPr>
-            <w:color w:val="24292E"/>
-            <w:sz w:val="24"/>
-            <w:szCs w:val="24"/>
-          </w:rPr>
-          <w:lastRenderedPageBreak/>
-          <w:delText>Short feedback about your experiences</w:delText>
-        </w:r>
-      </w:del>
-    </w:p>
-    <w:p>
-      <w:pPr>
-        <w:pStyle w:val="normal0"/>
-        <w:numPr>
-          <w:ilvl w:val="0"/>
-          <w:numId w:val="1"/>
-        </w:numPr>
-        <w:rPr>
-          <w:del w:id="321" w:author="William Sawyer" w:date="2020-02-14T14:36:00Z"/>
-        </w:rPr>
-      </w:pPr>
-      <w:del w:id="322" w:author="William Sawyer" w:date="2020-02-14T14:36:00Z">
-        <w:r>
-          <w:rPr>
-            <w:color w:val="24292E"/>
-            <w:sz w:val="24"/>
-            <w:szCs w:val="24"/>
-          </w:rPr>
-          <w:delText>Obstacles you encountered, and how you solved them</w:delText>
-        </w:r>
-      </w:del>
-    </w:p>
-    <w:p>
-      <w:pPr>
-        <w:pStyle w:val="normal0"/>
-        <w:numPr>
-          <w:ilvl w:val="0"/>
-          <w:numId w:val="1"/>
-        </w:numPr>
-        <w:rPr>
-          <w:del w:id="323" w:author="William Sawyer" w:date="2020-02-14T14:36:00Z"/>
-        </w:rPr>
-      </w:pPr>
-      <w:del w:id="324" w:author="William Sawyer" w:date="2020-02-14T14:36:00Z">
-        <w:r>
-          <w:rPr>
-            <w:color w:val="24292E"/>
-            <w:sz w:val="24"/>
-            <w:szCs w:val="24"/>
-          </w:rPr>
-          <w:delText>Lessons that you would like to share with other teams, e.g., suggestions on how to improve the process, better documentation, etc</w:delText>
-        </w:r>
-      </w:del>
-    </w:p>
-    <w:p>
-      <w:pPr>
-        <w:pStyle w:val="normal0"/>
-        <w:numPr>
-          <w:ilvl w:val="0"/>
-          <w:numId w:val="1"/>
-        </w:numPr>
-        <w:rPr>
-          <w:del w:id="325" w:author="William Sawyer" w:date="2020-02-14T14:36:00Z"/>
-        </w:rPr>
-      </w:pPr>
-      <w:del w:id="326" w:author="William Sawyer" w:date="2020-02-14T14:36:00Z">
-        <w:r>
-          <w:rPr>
-            <w:color w:val="24292E"/>
-            <w:sz w:val="24"/>
-            <w:szCs w:val="24"/>
-          </w:rPr>
-          <w:delText>Last but not least, any general comments about this Container Hackathon for Modellers will be really useful for the organisers.</w:delText>
-        </w:r>
-      </w:del>
-    </w:p>
-    <w:p>
-      <w:pPr>
-        <w:pStyle w:val="normal0"/>
-        <w:numPr>
-          <w:ilvl w:val="0"/>
-          <w:numId w:val="1"/>
-        </w:numPr>
-        <w:spacing w:after="240"/>
-        <w:rPr>
-          <w:del w:id="327" w:author="William Sawyer" w:date="2020-02-14T14:36:00Z"/>
-          <w:color w:val="24292E"/>
-          <w:sz w:val="24"/>
-          <w:szCs w:val="24"/>
-        </w:rPr>
-      </w:pPr>
-      <w:del w:id="328" w:author="William Sawyer" w:date="2020-02-14T14:36:00Z">
-        <w:r>
-          <w:rPr>
-            <w:color w:val="24292E"/>
-            <w:sz w:val="24"/>
-            <w:szCs w:val="24"/>
-          </w:rPr>
-          <w:delText xml:space="preserve">We are interested in continuing the project on developing on Containerized workflow on CSCS resources and we will apply for preparatory project on.  </w:delText>
-        </w:r>
-      </w:del>
-    </w:p>
-    <w:p>
-      <w:pPr>
         <w:pStyle w:val="Heading3"/>
       </w:pPr>
-      <w:bookmarkStart w:id="329" w:name="_pgawcufbi8x6" w:colFirst="0" w:colLast="0"/>
-      <w:bookmarkEnd w:id="329"/>
+      <w:bookmarkStart w:id="119" w:name="_pgawcufbi8x6" w:colFirst="0" w:colLast="0"/>
+      <w:bookmarkEnd w:id="119"/>
       <w:r>
         <w:t>Useful Links</w:t>
       </w:r>
@@ -4566,7 +3157,7 @@
         <w:pStyle w:val="normal0"/>
         <w:ind w:firstLine="720"/>
       </w:pPr>
-      <w:hyperlink r:id="rId9">
+      <w:hyperlink r:id="rId10">
         <w:r>
           <w:rPr>
             <w:color w:val="1155CC"/>
@@ -4589,7 +3180,7 @@
         <w:pStyle w:val="normal0"/>
         <w:ind w:firstLine="720"/>
       </w:pPr>
-      <w:hyperlink r:id="rId10">
+      <w:hyperlink r:id="rId11">
         <w:r>
           <w:rPr>
             <w:color w:val="1155CC"/>
@@ -4612,7 +3203,7 @@
         <w:pStyle w:val="normal0"/>
         <w:ind w:firstLine="720"/>
       </w:pPr>
-      <w:hyperlink r:id="rId11">
+      <w:hyperlink r:id="rId12">
         <w:r>
           <w:rPr>
             <w:color w:val="1155CC"/>
@@ -4647,7 +3238,7 @@
         <w:pStyle w:val="normal0"/>
         <w:ind w:firstLine="720"/>
       </w:pPr>
-      <w:hyperlink r:id="rId12">
+      <w:hyperlink r:id="rId13">
         <w:r>
           <w:rPr>
             <w:color w:val="1155CC"/>
@@ -4664,7 +3255,7 @@
         <w:pStyle w:val="normal0"/>
         <w:ind w:firstLine="720"/>
       </w:pPr>
-      <w:hyperlink r:id="rId13">
+      <w:hyperlink r:id="rId14">
         <w:r>
           <w:rPr>
             <w:b/>
@@ -4681,17 +3272,14 @@
         <w:rPr>
           <w:sz w:val="28"/>
           <w:szCs w:val="28"/>
-          <w:rPrChange w:id="330" w:author="William Sawyer" w:date="2020-02-14T14:39:00Z">
-            <w:rPr/>
-          </w:rPrChange>
-        </w:rPr>
-      </w:pPr>
-    </w:p>
-    <w:p>
-      <w:pPr>
-        <w:pStyle w:val="normal0"/>
-        <w:rPr>
-          <w:ins w:id="331" w:author="William Sawyer" w:date="2020-02-14T14:39:00Z"/>
+        </w:rPr>
+      </w:pPr>
+    </w:p>
+    <w:p>
+      <w:pPr>
+        <w:pStyle w:val="normal0"/>
+        <w:rPr>
+          <w:ins w:id="120" w:author="William Sawyer" w:date="2020-02-14T14:39:00Z"/>
           <w:sz w:val="28"/>
           <w:szCs w:val="28"/>
         </w:rPr>
@@ -4700,11 +3288,6 @@
         <w:rPr>
           <w:sz w:val="28"/>
           <w:szCs w:val="28"/>
-          <w:rPrChange w:id="332" w:author="William Sawyer" w:date="2020-02-14T14:39:00Z">
-            <w:rPr>
-              <w:b/>
-            </w:rPr>
-          </w:rPrChange>
         </w:rPr>
         <w:t>Some extra links and tricks:</w:t>
       </w:r>
@@ -4715,11 +3298,6 @@
         <w:rPr>
           <w:sz w:val="28"/>
           <w:szCs w:val="28"/>
-          <w:rPrChange w:id="333" w:author="William Sawyer" w:date="2020-02-14T14:39:00Z">
-            <w:rPr>
-              <w:b/>
-            </w:rPr>
-          </w:rPrChange>
         </w:rPr>
       </w:pPr>
     </w:p>
@@ -4730,76 +3308,52 @@
           <w:ilvl w:val="0"/>
           <w:numId w:val="3"/>
         </w:numPr>
-        <w:rPr>
-          <w:del w:id="334" w:author="William Sawyer" w:date="2020-02-14T14:35:00Z"/>
-        </w:rPr>
-        <w:pPrChange w:id="335" w:author="William Sawyer" w:date="2020-02-14T14:35:00Z">
-          <w:pPr>
-            <w:pStyle w:val="normal0"/>
-          </w:pPr>
-        </w:pPrChange>
       </w:pPr>
       <w:r>
         <w:rPr>
           <w:b/>
           <w:i/>
-          <w:rPrChange w:id="336" w:author="William Sawyer" w:date="2020-02-14T14:35:00Z">
-            <w:rPr/>
-          </w:rPrChange>
         </w:rPr>
         <w:t>Vagrant</w:t>
       </w:r>
-      <w:del w:id="337" w:author="William Sawyer" w:date="2020-02-14T14:34:00Z">
+      <w:r>
+        <w:t xml:space="preserve"> to make the environment buil</w:t>
+      </w:r>
+      <w:ins w:id="121" w:author="William Sawyer" w:date="2020-02-14T14:34:00Z">
+        <w:r>
+          <w:t>d</w:t>
+        </w:r>
+      </w:ins>
+      <w:r>
+        <w:t xml:space="preserve"> </w:t>
+      </w:r>
+      <w:ins w:id="122" w:author="William Sawyer" w:date="2020-02-14T14:35:00Z">
+        <w:r>
+          <w:t xml:space="preserve">more </w:t>
+        </w:r>
+      </w:ins>
+      <w:r>
+        <w:t>eas</w:t>
+      </w:r>
+      <w:ins w:id="123" w:author="William Sawyer" w:date="2020-02-14T14:34:00Z">
+        <w:r>
+          <w:t>il</w:t>
+        </w:r>
+      </w:ins>
+      <w:ins w:id="124" w:author="William Sawyer" w:date="2020-02-14T14:35:00Z">
+        <w:r>
+          <w:t xml:space="preserve">y, </w:t>
+        </w:r>
+      </w:ins>
+      <w:hyperlink r:id="rId15">
         <w:r>
           <w:rPr>
-            <w:b/>
-            <w:i/>
-            <w:rPrChange w:id="338" w:author="William Sawyer" w:date="2020-02-14T14:35:00Z">
-              <w:rPr/>
-            </w:rPrChange>
+            <w:color w:val="1155CC"/>
+            <w:u w:val="single"/>
           </w:rPr>
-          <w:delText>s</w:delText>
-        </w:r>
-      </w:del>
-      <w:r>
-        <w:t xml:space="preserve"> to make the environment buil</w:t>
-      </w:r>
-      <w:ins w:id="339" w:author="William Sawyer" w:date="2020-02-14T14:34:00Z">
-        <w:r>
-          <w:t>d</w:t>
-        </w:r>
-      </w:ins>
-      <w:del w:id="340" w:author="William Sawyer" w:date="2020-02-14T14:34:00Z">
-        <w:r>
-          <w:delText>t</w:delText>
-        </w:r>
-      </w:del>
-      <w:r>
-        <w:t xml:space="preserve"> </w:t>
-      </w:r>
-      <w:ins w:id="341" w:author="William Sawyer" w:date="2020-02-14T14:35:00Z">
-        <w:r>
-          <w:t xml:space="preserve">more </w:t>
-        </w:r>
-      </w:ins>
-      <w:r>
-        <w:t>eas</w:t>
-      </w:r>
-      <w:ins w:id="342" w:author="William Sawyer" w:date="2020-02-14T14:34:00Z">
-        <w:r>
-          <w:t>il</w:t>
-        </w:r>
-      </w:ins>
-      <w:ins w:id="343" w:author="William Sawyer" w:date="2020-02-14T14:35:00Z">
-        <w:r>
-          <w:t xml:space="preserve">y, </w:t>
-        </w:r>
-      </w:ins>
-      <w:del w:id="344" w:author="William Sawyer" w:date="2020-02-14T14:35:00Z">
-        <w:r>
-          <w:delText>y</w:delText>
-        </w:r>
-      </w:del>
+          <w:t>https://www.vagrantup.com/</w:t>
+        </w:r>
+      </w:hyperlink>
     </w:p>
     <w:p>
       <w:pPr>
@@ -4808,36 +3362,23 @@
           <w:ilvl w:val="0"/>
           <w:numId w:val="3"/>
         </w:numPr>
-        <w:pPrChange w:id="345" w:author="William Sawyer" w:date="2020-02-14T14:35:00Z">
-          <w:pPr>
-            <w:pStyle w:val="normal0"/>
-            <w:ind w:firstLine="720"/>
-          </w:pPr>
-        </w:pPrChange>
-      </w:pPr>
-      <w:r>
-        <w:fldChar w:fldCharType="begin"/>
-      </w:r>
-      <w:r>
-        <w:instrText xml:space="preserve"> HYPERLINK "https://www.vagrantup.com/" \h </w:instrText>
-      </w:r>
-      <w:r>
-        <w:fldChar w:fldCharType="separate"/>
-      </w:r>
-      <w:r>
-        <w:rPr>
-          <w:color w:val="1155CC"/>
-          <w:u w:val="single"/>
-        </w:rPr>
-        <w:t>https://www.vagrantup.com/</w:t>
-      </w:r>
-      <w:r>
-        <w:rPr>
-          <w:color w:val="1155CC"/>
-          <w:u w:val="single"/>
-        </w:rPr>
-        <w:fldChar w:fldCharType="end"/>
-      </w:r>
+        <w:rPr>
+          <w:b/>
+        </w:rPr>
+      </w:pPr>
+      <w:r>
+        <w:t xml:space="preserve">Docker vs. VM: </w:t>
+      </w:r>
+      <w:hyperlink r:id="rId16">
+        <w:r>
+          <w:rPr>
+            <w:b/>
+            <w:color w:val="1155CC"/>
+            <w:u w:val="single"/>
+          </w:rPr>
+          <w:t>https://geekflare.com/docker-vs-virtual-machine/</w:t>
+        </w:r>
+      </w:hyperlink>
     </w:p>
     <w:p>
       <w:pPr>
@@ -4847,24 +3388,11 @@
           <w:numId w:val="3"/>
         </w:numPr>
         <w:rPr>
-          <w:del w:id="346" w:author="William Sawyer" w:date="2020-02-14T14:35:00Z"/>
-        </w:rPr>
-        <w:pPrChange w:id="347" w:author="William Sawyer" w:date="2020-02-14T14:35:00Z">
-          <w:pPr>
-            <w:pStyle w:val="normal0"/>
-          </w:pPr>
-        </w:pPrChange>
-      </w:pPr>
-      <w:r>
-        <w:t>Docker vs. VM</w:t>
-      </w:r>
-      <w:del w:id="348" w:author="William Sawyer" w:date="2020-02-14T14:35:00Z">
-        <w:r>
-          <w:delText xml:space="preserve"> </w:delText>
-        </w:r>
-      </w:del>
-      <w:r>
-        <w:t>:</w:t>
+          <w:ins w:id="125" w:author="William Sawyer" w:date="2020-02-14T14:36:00Z"/>
+        </w:rPr>
+      </w:pPr>
+      <w:r>
+        <w:t xml:space="preserve">“sudo !!” Is running the previous cmd with sudo privileges </w:t>
       </w:r>
     </w:p>
     <w:p>
@@ -4874,156 +3402,19 @@
           <w:ilvl w:val="0"/>
           <w:numId w:val="3"/>
         </w:numPr>
-        <w:rPr>
-          <w:b/>
-        </w:rPr>
-        <w:pPrChange w:id="349" w:author="William Sawyer" w:date="2020-02-14T14:35:00Z">
-          <w:pPr>
-            <w:pStyle w:val="normal0"/>
-            <w:ind w:firstLine="720"/>
-          </w:pPr>
-        </w:pPrChange>
-      </w:pPr>
-      <w:r>
-        <w:t xml:space="preserve"> </w:t>
-      </w:r>
-      <w:r>
-        <w:fldChar w:fldCharType="begin"/>
-      </w:r>
-      <w:r>
-        <w:instrText xml:space="preserve"> HYPERLINK "https://geekflare.com/docker-vs-virtual-machine/" \h </w:instrText>
-      </w:r>
-      <w:r>
-        <w:fldChar w:fldCharType="separate"/>
-      </w:r>
-      <w:r>
-        <w:rPr>
-          <w:b/>
-          <w:color w:val="1155CC"/>
-          <w:u w:val="single"/>
-        </w:rPr>
-        <w:t>https://geekflare.com/docker-vs-virtual-machine/</w:t>
-      </w:r>
-      <w:r>
-        <w:rPr>
-          <w:b/>
-          <w:color w:val="1155CC"/>
-          <w:u w:val="single"/>
-        </w:rPr>
-        <w:fldChar w:fldCharType="end"/>
-      </w:r>
-    </w:p>
-    <w:p>
-      <w:pPr>
-        <w:pStyle w:val="normal0"/>
-        <w:numPr>
-          <w:ilvl w:val="0"/>
-          <w:numId w:val="3"/>
-        </w:numPr>
-        <w:rPr>
-          <w:del w:id="350" w:author="William Sawyer" w:date="2020-02-14T14:36:00Z"/>
-        </w:rPr>
-        <w:pPrChange w:id="351" w:author="William Sawyer" w:date="2020-02-14T14:36:00Z">
-          <w:pPr>
-            <w:pStyle w:val="normal0"/>
-          </w:pPr>
-        </w:pPrChange>
-      </w:pPr>
-      <w:r>
-        <w:t xml:space="preserve">“sudo !!” Is running the previous cmd with sudo privileges </w:t>
-      </w:r>
-    </w:p>
-    <w:p>
-      <w:pPr>
-        <w:pStyle w:val="normal0"/>
-        <w:numPr>
-          <w:ilvl w:val="0"/>
-          <w:numId w:val="3"/>
-        </w:numPr>
-        <w:rPr>
-          <w:ins w:id="352" w:author="William Sawyer" w:date="2020-02-14T14:36:00Z"/>
-        </w:rPr>
-        <w:pPrChange w:id="353" w:author="William Sawyer" w:date="2020-02-14T14:36:00Z">
-          <w:pPr>
-            <w:pStyle w:val="normal0"/>
-          </w:pPr>
-        </w:pPrChange>
-      </w:pPr>
-    </w:p>
-    <w:p>
-      <w:pPr>
-        <w:pStyle w:val="normal0"/>
-        <w:numPr>
-          <w:ilvl w:val="0"/>
-          <w:numId w:val="3"/>
-        </w:numPr>
-        <w:rPr>
-          <w:del w:id="354" w:author="William Sawyer" w:date="2020-02-14T14:36:00Z"/>
-        </w:rPr>
-        <w:pPrChange w:id="355" w:author="William Sawyer" w:date="2020-02-14T14:36:00Z">
-          <w:pPr>
-            <w:pStyle w:val="normal0"/>
-          </w:pPr>
-        </w:pPrChange>
-      </w:pPr>
-    </w:p>
-    <w:p>
-      <w:pPr>
-        <w:pStyle w:val="normal0"/>
-        <w:numPr>
-          <w:ilvl w:val="0"/>
-          <w:numId w:val="3"/>
-        </w:numPr>
-        <w:rPr>
-          <w:del w:id="356" w:author="William Sawyer" w:date="2020-02-14T14:36:00Z"/>
-        </w:rPr>
-        <w:pPrChange w:id="357" w:author="William Sawyer" w:date="2020-02-14T14:36:00Z">
-          <w:pPr>
-            <w:pStyle w:val="normal0"/>
-          </w:pPr>
-        </w:pPrChange>
       </w:pPr>
       <w:r>
         <w:t xml:space="preserve">Sarus in Daint reference: </w:t>
       </w:r>
-    </w:p>
-    <w:p>
-      <w:pPr>
-        <w:pStyle w:val="normal0"/>
-        <w:numPr>
-          <w:ilvl w:val="0"/>
-          <w:numId w:val="3"/>
-        </w:numPr>
-        <w:pPrChange w:id="358" w:author="William Sawyer" w:date="2020-02-14T14:36:00Z">
-          <w:pPr>
-            <w:pStyle w:val="normal0"/>
-            <w:ind w:firstLine="720"/>
-          </w:pPr>
-        </w:pPrChange>
-      </w:pPr>
-      <w:r>
-        <w:fldChar w:fldCharType="begin"/>
-      </w:r>
-      <w:r>
-        <w:instrText xml:space="preserve"> HYPERLINK "https://user.cscs.ch/tools/containers/sarus/" \h </w:instrText>
-      </w:r>
-      <w:r>
-        <w:fldChar w:fldCharType="separate"/>
-      </w:r>
-      <w:r>
-        <w:rPr>
-          <w:color w:val="1155CC"/>
-          <w:u w:val="single"/>
-        </w:rPr>
-        <w:t>https://user.cscs.ch/tools/containers/sarus/</w:t>
-      </w:r>
-      <w:r>
-        <w:rPr>
-          <w:color w:val="1155CC"/>
-          <w:u w:val="single"/>
-        </w:rPr>
-        <w:fldChar w:fldCharType="end"/>
-      </w:r>
+      <w:hyperlink r:id="rId17">
+        <w:r>
+          <w:rPr>
+            <w:color w:val="1155CC"/>
+            <w:u w:val="single"/>
+          </w:rPr>
+          <w:t>https://user.cscs.ch/tools/containers/sarus/</w:t>
+        </w:r>
+      </w:hyperlink>
     </w:p>
     <w:p>
       <w:pPr>
@@ -5710,6 +4101,7 @@
   <w:style w:type="character" w:default="1" w:styleId="DefaultParagraphFont">
     <w:name w:val="Default Paragraph Font"/>
     <w:uiPriority w:val="1"/>
+    <w:semiHidden/>
     <w:unhideWhenUsed/>
   </w:style>
   <w:style w:type="table" w:default="1" w:styleId="TableNormal">
@@ -6080,6 +4472,7 @@
   <w:style w:type="character" w:default="1" w:styleId="DefaultParagraphFont">
     <w:name w:val="Default Paragraph Font"/>
     <w:uiPriority w:val="1"/>
+    <w:semiHidden/>
     <w:unhideWhenUsed/>
   </w:style>
   <w:style w:type="table" w:default="1" w:styleId="TableNormal">

</xml_diff>